<commit_message>
Fixed bug where the game would crash if no map could be found.
</commit_message>
<xml_diff>
--- a/documenten/Functioneel ontwerp.docx
+++ b/documenten/Functioneel ontwerp.docx
@@ -12,6 +12,7 @@
           <w:lang w:val="nl-NL"/>
         </w:rPr>
       </w:pPr>
+      <w:proofErr w:type="spellStart"/>
       <w:r>
         <w:rPr>
           <w:sz w:val="40"/>
@@ -20,6 +21,7 @@
         </w:rPr>
         <w:t>MasterRace</w:t>
       </w:r>
+      <w:proofErr w:type="spellEnd"/>
       <w:r>
         <w:rPr>
           <w:sz w:val="40"/>
@@ -196,12 +198,14 @@
         </w:rPr>
         <w:tab/>
       </w:r>
+      <w:proofErr w:type="spellStart"/>
       <w:r>
         <w:rPr>
           <w:lang w:val="nl-NL"/>
         </w:rPr>
         <w:t>MasterRace</w:t>
       </w:r>
+      <w:proofErr w:type="spellEnd"/>
     </w:p>
     <w:p>
       <w:pPr>
@@ -423,8 +427,16 @@
         <w:rPr>
           <w:lang w:val="nl-NL"/>
         </w:rPr>
-        <w:t>Nick Holtus</w:t>
-      </w:r>
+        <w:t xml:space="preserve">Nick </w:t>
+      </w:r>
+      <w:proofErr w:type="spellStart"/>
+      <w:r>
+        <w:rPr>
+          <w:lang w:val="nl-NL"/>
+        </w:rPr>
+        <w:t>Holtus</w:t>
+      </w:r>
+      <w:proofErr w:type="spellEnd"/>
     </w:p>
     <w:p>
       <w:pPr>
@@ -535,6 +547,14 @@
     </w:p>
     <w:sdt>
       <w:sdtPr>
+        <w:rPr>
+          <w:rFonts w:asciiTheme="minorHAnsi" w:eastAsiaTheme="minorHAnsi" w:hAnsiTheme="minorHAnsi" w:cstheme="minorBidi"/>
+          <w:b w:val="0"/>
+          <w:color w:val="auto"/>
+          <w:sz w:val="22"/>
+          <w:szCs w:val="22"/>
+          <w:lang w:eastAsia="en-US"/>
+        </w:rPr>
         <w:id w:val="1481887049"/>
         <w:docPartObj>
           <w:docPartGallery w:val="Table of Contents"/>
@@ -543,12 +563,7 @@
       </w:sdtPr>
       <w:sdtEndPr>
         <w:rPr>
-          <w:rFonts w:asciiTheme="minorHAnsi" w:eastAsiaTheme="minorHAnsi" w:hAnsiTheme="minorHAnsi" w:cstheme="minorBidi"/>
           <w:bCs/>
-          <w:color w:val="auto"/>
-          <w:sz w:val="22"/>
-          <w:szCs w:val="22"/>
-          <w:lang w:eastAsia="en-US"/>
         </w:rPr>
       </w:sdtEndPr>
       <w:sdtContent>
@@ -1840,7 +1855,15 @@
         </w:numPr>
       </w:pPr>
       <w:r>
-        <w:t xml:space="preserve">Speler 2 kan zich bewegen met wasd toetsen. </w:t>
+        <w:t xml:space="preserve">Speler 2 kan zich bewegen met </w:t>
+      </w:r>
+      <w:proofErr w:type="spellStart"/>
+      <w:r>
+        <w:t>wasd</w:t>
+      </w:r>
+      <w:proofErr w:type="spellEnd"/>
+      <w:r>
+        <w:t xml:space="preserve"> toetsen. </w:t>
       </w:r>
     </w:p>
     <w:p>
@@ -1852,28 +1875,13 @@
         </w:numPr>
       </w:pPr>
       <w:r>
-        <w:t>Als de speler naar voren</w:t>
-      </w:r>
-      <w:r>
-        <w:t>(</w:t>
-      </w:r>
-      <w:r>
-        <w:t>W</w:t>
+        <w:t>Als de speler naar voren(W</w:t>
       </w:r>
       <w:r>
         <w:t xml:space="preserve"> </w:t>
       </w:r>
       <w:r>
-        <w:t xml:space="preserve">of pijltjestoets </w:t>
-      </w:r>
-      <w:r>
-        <w:t>boven</w:t>
-      </w:r>
-      <w:r>
-        <w:t xml:space="preserve">) </w:t>
-      </w:r>
-      <w:r>
-        <w:t xml:space="preserve"> drukt dan gaat de auto vooruit.</w:t>
+        <w:t>of pijltjestoets boven)  drukt dan gaat de auto vooruit.</w:t>
       </w:r>
     </w:p>
     <w:p>
@@ -1900,19 +1908,7 @@
         <w:t>Als de speler naar links</w:t>
       </w:r>
       <w:r>
-        <w:t>(</w:t>
-      </w:r>
-      <w:r>
-        <w:t>A</w:t>
-      </w:r>
-      <w:r>
-        <w:t xml:space="preserve"> of pijltjestoets</w:t>
-      </w:r>
-      <w:r>
-        <w:t xml:space="preserve"> links</w:t>
-      </w:r>
-      <w:r>
-        <w:t xml:space="preserve">) </w:t>
+        <w:t xml:space="preserve">(A of pijltjestoets links) </w:t>
       </w:r>
       <w:r>
         <w:t xml:space="preserve"> druk</w:t>
@@ -1936,13 +1932,7 @@
         <w:t>Als de speler naar rechts</w:t>
       </w:r>
       <w:r>
-        <w:t>(</w:t>
-      </w:r>
-      <w:r>
-        <w:t>D</w:t>
-      </w:r>
-      <w:r>
-        <w:t xml:space="preserve"> of pijltjestoets</w:t>
+        <w:t>(D of pijltjestoets</w:t>
       </w:r>
       <w:r>
         <w:t xml:space="preserve"> rechts</w:t>
@@ -2034,8 +2024,6 @@
       <w:r>
         <w:t xml:space="preserve">Bij kleinere mappen zoomt de camera view uit, en bij langere mappen beweegt de map als de auto’s vooruit rijden. </w:t>
       </w:r>
-      <w:bookmarkStart w:id="3" w:name="_GoBack"/>
-      <w:bookmarkEnd w:id="3"/>
     </w:p>
     <w:p/>
     <w:p>
@@ -2046,11 +2034,11 @@
           <w:numId w:val="2"/>
         </w:numPr>
       </w:pPr>
-      <w:bookmarkStart w:id="4" w:name="_Toc495312620"/>
+      <w:bookmarkStart w:id="3" w:name="_Toc495312620"/>
       <w:r>
         <w:t>Optionele requirements</w:t>
       </w:r>
-      <w:bookmarkEnd w:id="4"/>
+      <w:bookmarkEnd w:id="3"/>
     </w:p>
     <w:p/>
     <w:p>
@@ -2098,7 +2086,19 @@
         </w:numPr>
       </w:pPr>
       <w:r>
-        <w:t xml:space="preserve">Als een speler esc drukt wordt het spel gepauzeerd en het menu geopend. </w:t>
+        <w:t xml:space="preserve">Als een speler </w:t>
+      </w:r>
+      <w:r>
+        <w:t>‘</w:t>
+      </w:r>
+      <w:r>
+        <w:t>esc</w:t>
+      </w:r>
+      <w:r>
+        <w:t>’</w:t>
+      </w:r>
+      <w:r>
+        <w:t xml:space="preserve"> drukt wordt het spel gepauzeerd en het menu geopend. </w:t>
       </w:r>
     </w:p>
     <w:p>
@@ -2110,6 +2110,8 @@
       <w:r>
         <w:br w:type="page"/>
       </w:r>
+      <w:bookmarkStart w:id="4" w:name="_GoBack"/>
+      <w:bookmarkEnd w:id="4"/>
     </w:p>
     <w:p>
       <w:pPr>
@@ -2279,14 +2281,14 @@
               <w:cnfStyle w:val="000000000000" w:firstRow="0" w:lastRow="0" w:firstColumn="0" w:lastColumn="0" w:oddVBand="0" w:evenVBand="0" w:oddHBand="0" w:evenHBand="0" w:firstRowFirstColumn="0" w:firstRowLastColumn="0" w:lastRowFirstColumn="0" w:lastRowLastColumn="0"/>
             </w:pPr>
             <w:r>
-              <w:t>Snelheidboost</w:t>
+              <w:t>Snelheid boost</w:t>
             </w:r>
             <w:r>
               <w:br/>
               <w:t xml:space="preserve">De </w:t>
             </w:r>
             <w:r>
-              <w:t>snelheidboost</w:t>
+              <w:t>snelheid boost</w:t>
             </w:r>
             <w:r>
               <w:t xml:space="preserve"> zorgt ervoor dat je 2x zo snel gaat rijden.</w:t>
@@ -3025,6 +3027,7 @@
         <w:docPartUnique/>
       </w:docPartObj>
     </w:sdtPr>
+    <w:sdtEndPr/>
     <w:sdtContent>
       <w:p>
         <w:pPr>
@@ -4260,560 +4263,6 @@
 </w:styles>
 </file>
 
-<file path=word/glossary/document.xml><?xml version="1.0" encoding="utf-8"?>
-<w:glossaryDocument xmlns:wpc="http://schemas.microsoft.com/office/word/2010/wordprocessingCanvas" xmlns:cx="http://schemas.microsoft.com/office/drawing/2014/chartex" xmlns:cx1="http://schemas.microsoft.com/office/drawing/2015/9/8/chartex" xmlns:cx2="http://schemas.microsoft.com/office/drawing/2015/10/21/chartex" xmlns:cx3="http://schemas.microsoft.com/office/drawing/2016/5/9/chartex" xmlns:cx4="http://schemas.microsoft.com/office/drawing/2016/5/10/chartex" xmlns:cx5="http://schemas.microsoft.com/office/drawing/2016/5/11/chartex" xmlns:cx6="http://schemas.microsoft.com/office/drawing/2016/5/12/chartex" xmlns:cx7="http://schemas.microsoft.com/office/drawing/2016/5/13/chartex" xmlns:cx8="http://schemas.microsoft.com/office/drawing/2016/5/14/chartex" xmlns:mc="http://schemas.openxmlformats.org/markup-compatibility/2006" xmlns:aink="http://schemas.microsoft.com/office/drawing/2016/ink" xmlns:am3d="http://schemas.microsoft.com/office/drawing/2017/model3d" xmlns:o="urn:schemas-microsoft-com:office:office" xmlns:r="http://schemas.openxmlformats.org/officeDocument/2006/relationships" xmlns:m="http://schemas.openxmlformats.org/officeDocument/2006/math" xmlns:v="urn:schemas-microsoft-com:vml" xmlns:wp14="http://schemas.microsoft.com/office/word/2010/wordprocessingDrawing" xmlns:wp="http://schemas.openxmlformats.org/drawingml/2006/wordprocessingDrawing" xmlns:w10="urn:schemas-microsoft-com:office:word" xmlns:w="http://schemas.openxmlformats.org/wordprocessingml/2006/main" xmlns:w14="http://schemas.microsoft.com/office/word/2010/wordml" xmlns:w15="http://schemas.microsoft.com/office/word/2012/wordml" xmlns:w16cid="http://schemas.microsoft.com/office/word/2016/wordml/cid" xmlns:w16se="http://schemas.microsoft.com/office/word/2015/wordml/symex" xmlns:wpg="http://schemas.microsoft.com/office/word/2010/wordprocessingGroup" xmlns:wpi="http://schemas.microsoft.com/office/word/2010/wordprocessingInk" xmlns:wne="http://schemas.microsoft.com/office/word/2006/wordml" xmlns:wps="http://schemas.microsoft.com/office/word/2010/wordprocessingShape" mc:Ignorable="w14 w15 w16se w16cid wp14"/>
-</file>
-
-<file path=word/glossary/fontTable.xml><?xml version="1.0" encoding="utf-8"?>
-<w:fonts xmlns:mc="http://schemas.openxmlformats.org/markup-compatibility/2006" xmlns:r="http://schemas.openxmlformats.org/officeDocument/2006/relationships" xmlns:w="http://schemas.openxmlformats.org/wordprocessingml/2006/main" xmlns:w14="http://schemas.microsoft.com/office/word/2010/wordml" xmlns:w15="http://schemas.microsoft.com/office/word/2012/wordml" xmlns:w16cid="http://schemas.microsoft.com/office/word/2016/wordml/cid" xmlns:w16se="http://schemas.microsoft.com/office/word/2015/wordml/symex" mc:Ignorable="w14 w15 w16se w16cid">
-  <w:font w:name="Times New Roman">
-    <w:panose1 w:val="02020603050405020304"/>
-    <w:charset w:val="00"/>
-    <w:family w:val="roman"/>
-    <w:pitch w:val="variable"/>
-    <w:sig w:usb0="E0002AFF" w:usb1="C0007841" w:usb2="00000009" w:usb3="00000000" w:csb0="000001FF" w:csb1="00000000"/>
-  </w:font>
-  <w:font w:name="Symbol">
-    <w:panose1 w:val="05050102010706020507"/>
-    <w:charset w:val="02"/>
-    <w:family w:val="roman"/>
-    <w:pitch w:val="variable"/>
-    <w:sig w:usb0="00000000" w:usb1="10000000" w:usb2="00000000" w:usb3="00000000" w:csb0="80000000" w:csb1="00000000"/>
-  </w:font>
-  <w:font w:name="Calibri">
-    <w:panose1 w:val="020F0502020204030204"/>
-    <w:charset w:val="00"/>
-    <w:family w:val="swiss"/>
-    <w:pitch w:val="variable"/>
-    <w:sig w:usb0="E0002AFF" w:usb1="4000ACFF" w:usb2="00000001" w:usb3="00000000" w:csb0="000001FF" w:csb1="00000000"/>
-  </w:font>
-  <w:font w:name="Courier New">
-    <w:panose1 w:val="02070309020205020404"/>
-    <w:charset w:val="00"/>
-    <w:family w:val="modern"/>
-    <w:pitch w:val="fixed"/>
-    <w:sig w:usb0="E0002EFF" w:usb1="C0007843" w:usb2="00000009" w:usb3="00000000" w:csb0="000001FF" w:csb1="00000000"/>
-  </w:font>
-  <w:font w:name="Wingdings">
-    <w:panose1 w:val="05000000000000000000"/>
-    <w:charset w:val="02"/>
-    <w:family w:val="auto"/>
-    <w:pitch w:val="variable"/>
-    <w:sig w:usb0="00000000" w:usb1="10000000" w:usb2="00000000" w:usb3="00000000" w:csb0="80000000" w:csb1="00000000"/>
-  </w:font>
-  <w:font w:name="Calibri Light">
-    <w:panose1 w:val="020F0302020204030204"/>
-    <w:charset w:val="00"/>
-    <w:family w:val="swiss"/>
-    <w:pitch w:val="variable"/>
-    <w:sig w:usb0="A0002AEF" w:usb1="4000207B" w:usb2="00000000" w:usb3="00000000" w:csb0="000001FF" w:csb1="00000000"/>
-  </w:font>
-</w:fonts>
-</file>
-
-<file path=word/glossary/settings.xml><?xml version="1.0" encoding="utf-8"?>
-<w:settings xmlns:mc="http://schemas.openxmlformats.org/markup-compatibility/2006" xmlns:o="urn:schemas-microsoft-com:office:office" xmlns:r="http://schemas.openxmlformats.org/officeDocument/2006/relationships" xmlns:m="http://schemas.openxmlformats.org/officeDocument/2006/math" xmlns:v="urn:schemas-microsoft-com:vml" xmlns:w10="urn:schemas-microsoft-com:office:word" xmlns:w="http://schemas.openxmlformats.org/wordprocessingml/2006/main" xmlns:w14="http://schemas.microsoft.com/office/word/2010/wordml" xmlns:w15="http://schemas.microsoft.com/office/word/2012/wordml" xmlns:w16cid="http://schemas.microsoft.com/office/word/2016/wordml/cid" xmlns:w16se="http://schemas.microsoft.com/office/word/2015/wordml/symex" xmlns:sl="http://schemas.openxmlformats.org/schemaLibrary/2006/main" mc:Ignorable="w14 w15 w16se w16cid">
-  <w:view w:val="normal"/>
-  <w:defaultTabStop w:val="708"/>
-  <w:hyphenationZone w:val="425"/>
-  <w:characterSpacingControl w:val="doNotCompress"/>
-  <w:compat>
-    <w:useFELayout/>
-    <w:compatSetting w:name="compatibilityMode" w:uri="http://schemas.microsoft.com/office/word" w:val="15"/>
-    <w:compatSetting w:name="overrideTableStyleFontSizeAndJustification" w:uri="http://schemas.microsoft.com/office/word" w:val="1"/>
-    <w:compatSetting w:name="enableOpenTypeFeatures" w:uri="http://schemas.microsoft.com/office/word" w:val="1"/>
-    <w:compatSetting w:name="doNotFlipMirrorIndents" w:uri="http://schemas.microsoft.com/office/word" w:val="1"/>
-    <w:compatSetting w:name="differentiateMultirowTableHeaders" w:uri="http://schemas.microsoft.com/office/word" w:val="1"/>
-  </w:compat>
-  <w:rsids>
-    <w:rsidRoot w:val="00C71D6D"/>
-    <w:rsid w:val="00C71D6D"/>
-    <w:rsid w:val="00D038BF"/>
-  </w:rsids>
-  <m:mathPr>
-    <m:mathFont m:val="Cambria Math"/>
-    <m:brkBin m:val="before"/>
-    <m:brkBinSub m:val="--"/>
-    <m:smallFrac m:val="0"/>
-    <m:dispDef/>
-    <m:lMargin m:val="0"/>
-    <m:rMargin m:val="0"/>
-    <m:defJc m:val="centerGroup"/>
-    <m:wrapIndent m:val="1440"/>
-    <m:intLim m:val="subSup"/>
-    <m:naryLim m:val="undOvr"/>
-  </m:mathPr>
-  <w:themeFontLang w:val="nl-NL"/>
-  <w:clrSchemeMapping w:bg1="light1" w:t1="dark1" w:bg2="light2" w:t2="dark2" w:accent1="accent1" w:accent2="accent2" w:accent3="accent3" w:accent4="accent4" w:accent5="accent5" w:accent6="accent6" w:hyperlink="hyperlink" w:followedHyperlink="followedHyperlink"/>
-  <w:decimalSymbol w:val="."/>
-  <w:listSeparator w:val=","/>
-  <w15:chartTrackingRefBased/>
-</w:settings>
-</file>
-
-<file path=word/glossary/styles.xml><?xml version="1.0" encoding="utf-8"?>
-<w:styles xmlns:mc="http://schemas.openxmlformats.org/markup-compatibility/2006" xmlns:r="http://schemas.openxmlformats.org/officeDocument/2006/relationships" xmlns:w="http://schemas.openxmlformats.org/wordprocessingml/2006/main" xmlns:w14="http://schemas.microsoft.com/office/word/2010/wordml" xmlns:w15="http://schemas.microsoft.com/office/word/2012/wordml" xmlns:w16cid="http://schemas.microsoft.com/office/word/2016/wordml/cid" xmlns:w16se="http://schemas.microsoft.com/office/word/2015/wordml/symex" mc:Ignorable="w14 w15 w16se w16cid">
-  <w:docDefaults>
-    <w:rPrDefault>
-      <w:rPr>
-        <w:rFonts w:asciiTheme="minorHAnsi" w:eastAsiaTheme="minorEastAsia" w:hAnsiTheme="minorHAnsi" w:cstheme="minorBidi"/>
-        <w:sz w:val="22"/>
-        <w:szCs w:val="22"/>
-        <w:lang w:val="nl-NL" w:eastAsia="nl-NL" w:bidi="ar-SA"/>
-      </w:rPr>
-    </w:rPrDefault>
-    <w:pPrDefault>
-      <w:pPr>
-        <w:spacing w:after="160" w:line="259" w:lineRule="auto"/>
-      </w:pPr>
-    </w:pPrDefault>
-  </w:docDefaults>
-  <w:latentStyles w:defLockedState="0" w:defUIPriority="99" w:defSemiHidden="0" w:defUnhideWhenUsed="0" w:defQFormat="0" w:count="375">
-    <w:lsdException w:name="Normal" w:uiPriority="0" w:qFormat="1"/>
-    <w:lsdException w:name="heading 1" w:uiPriority="9" w:qFormat="1"/>
-    <w:lsdException w:name="heading 2" w:semiHidden="1" w:uiPriority="9" w:unhideWhenUsed="1" w:qFormat="1"/>
-    <w:lsdException w:name="heading 3" w:semiHidden="1" w:uiPriority="9" w:unhideWhenUsed="1" w:qFormat="1"/>
-    <w:lsdException w:name="heading 4" w:semiHidden="1" w:uiPriority="9" w:unhideWhenUsed="1" w:qFormat="1"/>
-    <w:lsdException w:name="heading 5" w:semiHidden="1" w:uiPriority="9" w:unhideWhenUsed="1" w:qFormat="1"/>
-    <w:lsdException w:name="heading 6" w:semiHidden="1" w:uiPriority="9" w:unhideWhenUsed="1" w:qFormat="1"/>
-    <w:lsdException w:name="heading 7" w:semiHidden="1" w:uiPriority="9" w:unhideWhenUsed="1" w:qFormat="1"/>
-    <w:lsdException w:name="heading 8" w:semiHidden="1" w:uiPriority="9" w:unhideWhenUsed="1" w:qFormat="1"/>
-    <w:lsdException w:name="heading 9" w:semiHidden="1" w:uiPriority="9" w:unhideWhenUsed="1" w:qFormat="1"/>
-    <w:lsdException w:name="index 1" w:semiHidden="1" w:unhideWhenUsed="1"/>
-    <w:lsdException w:name="index 2" w:semiHidden="1" w:unhideWhenUsed="1"/>
-    <w:lsdException w:name="index 3" w:semiHidden="1" w:unhideWhenUsed="1"/>
-    <w:lsdException w:name="index 4" w:semiHidden="1" w:unhideWhenUsed="1"/>
-    <w:lsdException w:name="index 5" w:semiHidden="1" w:unhideWhenUsed="1"/>
-    <w:lsdException w:name="index 6" w:semiHidden="1" w:unhideWhenUsed="1"/>
-    <w:lsdException w:name="index 7" w:semiHidden="1" w:unhideWhenUsed="1"/>
-    <w:lsdException w:name="index 8" w:semiHidden="1" w:unhideWhenUsed="1"/>
-    <w:lsdException w:name="index 9" w:semiHidden="1" w:unhideWhenUsed="1"/>
-    <w:lsdException w:name="toc 1" w:semiHidden="1" w:uiPriority="39" w:unhideWhenUsed="1"/>
-    <w:lsdException w:name="toc 2" w:semiHidden="1" w:uiPriority="39" w:unhideWhenUsed="1"/>
-    <w:lsdException w:name="toc 3" w:semiHidden="1" w:uiPriority="39" w:unhideWhenUsed="1"/>
-    <w:lsdException w:name="toc 4" w:semiHidden="1" w:uiPriority="39" w:unhideWhenUsed="1"/>
-    <w:lsdException w:name="toc 5" w:semiHidden="1" w:uiPriority="39" w:unhideWhenUsed="1"/>
-    <w:lsdException w:name="toc 6" w:semiHidden="1" w:uiPriority="39" w:unhideWhenUsed="1"/>
-    <w:lsdException w:name="toc 7" w:semiHidden="1" w:uiPriority="39" w:unhideWhenUsed="1"/>
-    <w:lsdException w:name="toc 8" w:semiHidden="1" w:uiPriority="39" w:unhideWhenUsed="1"/>
-    <w:lsdException w:name="toc 9" w:semiHidden="1" w:uiPriority="39" w:unhideWhenUsed="1"/>
-    <w:lsdException w:name="Normal Indent" w:semiHidden="1" w:unhideWhenUsed="1"/>
-    <w:lsdException w:name="footnote text" w:semiHidden="1" w:unhideWhenUsed="1"/>
-    <w:lsdException w:name="annotation text" w:semiHidden="1" w:unhideWhenUsed="1"/>
-    <w:lsdException w:name="header" w:semiHidden="1" w:unhideWhenUsed="1"/>
-    <w:lsdException w:name="footer" w:semiHidden="1" w:unhideWhenUsed="1"/>
-    <w:lsdException w:name="index heading" w:semiHidden="1" w:unhideWhenUsed="1"/>
-    <w:lsdException w:name="caption" w:semiHidden="1" w:uiPriority="35" w:unhideWhenUsed="1" w:qFormat="1"/>
-    <w:lsdException w:name="table of figures" w:semiHidden="1" w:unhideWhenUsed="1"/>
-    <w:lsdException w:name="envelope address" w:semiHidden="1" w:unhideWhenUsed="1"/>
-    <w:lsdException w:name="envelope return" w:semiHidden="1" w:unhideWhenUsed="1"/>
-    <w:lsdException w:name="footnote reference" w:semiHidden="1" w:unhideWhenUsed="1"/>
-    <w:lsdException w:name="annotation reference" w:semiHidden="1" w:unhideWhenUsed="1"/>
-    <w:lsdException w:name="line number" w:semiHidden="1" w:unhideWhenUsed="1"/>
-    <w:lsdException w:name="page number" w:semiHidden="1" w:unhideWhenUsed="1"/>
-    <w:lsdException w:name="endnote reference" w:semiHidden="1" w:unhideWhenUsed="1"/>
-    <w:lsdException w:name="endnote text" w:semiHidden="1" w:unhideWhenUsed="1"/>
-    <w:lsdException w:name="table of authorities" w:semiHidden="1" w:unhideWhenUsed="1"/>
-    <w:lsdException w:name="macro" w:semiHidden="1" w:unhideWhenUsed="1"/>
-    <w:lsdException w:name="toa heading" w:semiHidden="1" w:unhideWhenUsed="1"/>
-    <w:lsdException w:name="List" w:semiHidden="1" w:unhideWhenUsed="1"/>
-    <w:lsdException w:name="List Bullet" w:semiHidden="1" w:unhideWhenUsed="1"/>
-    <w:lsdException w:name="List Number" w:semiHidden="1" w:unhideWhenUsed="1"/>
-    <w:lsdException w:name="List 2" w:semiHidden="1" w:unhideWhenUsed="1"/>
-    <w:lsdException w:name="List 3" w:semiHidden="1" w:unhideWhenUsed="1"/>
-    <w:lsdException w:name="List 4" w:semiHidden="1" w:unhideWhenUsed="1"/>
-    <w:lsdException w:name="List 5" w:semiHidden="1" w:unhideWhenUsed="1"/>
-    <w:lsdException w:name="List Bullet 2" w:semiHidden="1" w:unhideWhenUsed="1"/>
-    <w:lsdException w:name="List Bullet 3" w:semiHidden="1" w:unhideWhenUsed="1"/>
-    <w:lsdException w:name="List Bullet 4" w:semiHidden="1" w:unhideWhenUsed="1"/>
-    <w:lsdException w:name="List Bullet 5" w:semiHidden="1" w:unhideWhenUsed="1"/>
-    <w:lsdException w:name="List Number 2" w:semiHidden="1" w:unhideWhenUsed="1"/>
-    <w:lsdException w:name="List Number 3" w:semiHidden="1" w:unhideWhenUsed="1"/>
-    <w:lsdException w:name="List Number 4" w:semiHidden="1" w:unhideWhenUsed="1"/>
-    <w:lsdException w:name="List Number 5" w:semiHidden="1" w:unhideWhenUsed="1"/>
-    <w:lsdException w:name="Title" w:uiPriority="10" w:qFormat="1"/>
-    <w:lsdException w:name="Closing" w:semiHidden="1" w:unhideWhenUsed="1"/>
-    <w:lsdException w:name="Signature" w:semiHidden="1" w:unhideWhenUsed="1"/>
-    <w:lsdException w:name="Default Paragraph Font" w:semiHidden="1" w:uiPriority="1" w:unhideWhenUsed="1"/>
-    <w:lsdException w:name="Body Text" w:semiHidden="1" w:unhideWhenUsed="1"/>
-    <w:lsdException w:name="Body Text Indent" w:semiHidden="1" w:unhideWhenUsed="1"/>
-    <w:lsdException w:name="List Continue" w:semiHidden="1" w:unhideWhenUsed="1"/>
-    <w:lsdException w:name="List Continue 2" w:semiHidden="1" w:unhideWhenUsed="1"/>
-    <w:lsdException w:name="List Continue 3" w:semiHidden="1" w:unhideWhenUsed="1"/>
-    <w:lsdException w:name="List Continue 4" w:semiHidden="1" w:unhideWhenUsed="1"/>
-    <w:lsdException w:name="List Continue 5" w:semiHidden="1" w:unhideWhenUsed="1"/>
-    <w:lsdException w:name="Message Header" w:semiHidden="1" w:unhideWhenUsed="1"/>
-    <w:lsdException w:name="Subtitle" w:uiPriority="11" w:qFormat="1"/>
-    <w:lsdException w:name="Salutation" w:semiHidden="1" w:unhideWhenUsed="1"/>
-    <w:lsdException w:name="Date" w:semiHidden="1" w:unhideWhenUsed="1"/>
-    <w:lsdException w:name="Body Text First Indent" w:semiHidden="1" w:unhideWhenUsed="1"/>
-    <w:lsdException w:name="Body Text First Indent 2" w:semiHidden="1" w:unhideWhenUsed="1"/>
-    <w:lsdException w:name="Note Heading" w:semiHidden="1" w:unhideWhenUsed="1"/>
-    <w:lsdException w:name="Body Text 2" w:semiHidden="1" w:unhideWhenUsed="1"/>
-    <w:lsdException w:name="Body Text 3" w:semiHidden="1" w:unhideWhenUsed="1"/>
-    <w:lsdException w:name="Body Text Indent 2" w:semiHidden="1" w:unhideWhenUsed="1"/>
-    <w:lsdException w:name="Body Text Indent 3" w:semiHidden="1" w:unhideWhenUsed="1"/>
-    <w:lsdException w:name="Block Text" w:semiHidden="1" w:unhideWhenUsed="1"/>
-    <w:lsdException w:name="Hyperlink" w:semiHidden="1" w:unhideWhenUsed="1"/>
-    <w:lsdException w:name="FollowedHyperlink" w:semiHidden="1" w:unhideWhenUsed="1"/>
-    <w:lsdException w:name="Strong" w:uiPriority="22" w:qFormat="1"/>
-    <w:lsdException w:name="Emphasis" w:uiPriority="20" w:qFormat="1"/>
-    <w:lsdException w:name="Document Map" w:semiHidden="1" w:unhideWhenUsed="1"/>
-    <w:lsdException w:name="Plain Text" w:semiHidden="1" w:unhideWhenUsed="1"/>
-    <w:lsdException w:name="E-mail Signature" w:semiHidden="1" w:unhideWhenUsed="1"/>
-    <w:lsdException w:name="HTML Top of Form" w:semiHidden="1" w:unhideWhenUsed="1"/>
-    <w:lsdException w:name="HTML Bottom of Form" w:semiHidden="1" w:unhideWhenUsed="1"/>
-    <w:lsdException w:name="Normal (Web)" w:semiHidden="1" w:unhideWhenUsed="1"/>
-    <w:lsdException w:name="HTML Acronym" w:semiHidden="1" w:unhideWhenUsed="1"/>
-    <w:lsdException w:name="HTML Address" w:semiHidden="1" w:unhideWhenUsed="1"/>
-    <w:lsdException w:name="HTML Cite" w:semiHidden="1" w:unhideWhenUsed="1"/>
-    <w:lsdException w:name="HTML Code" w:semiHidden="1" w:unhideWhenUsed="1"/>
-    <w:lsdException w:name="HTML Definition" w:semiHidden="1" w:unhideWhenUsed="1"/>
-    <w:lsdException w:name="HTML Keyboard" w:semiHidden="1" w:unhideWhenUsed="1"/>
-    <w:lsdException w:name="HTML Preformatted" w:semiHidden="1" w:unhideWhenUsed="1"/>
-    <w:lsdException w:name="HTML Sample" w:semiHidden="1" w:unhideWhenUsed="1"/>
-    <w:lsdException w:name="HTML Typewriter" w:semiHidden="1" w:unhideWhenUsed="1"/>
-    <w:lsdException w:name="HTML Variable" w:semiHidden="1" w:unhideWhenUsed="1"/>
-    <w:lsdException w:name="Normal Table" w:semiHidden="1" w:unhideWhenUsed="1"/>
-    <w:lsdException w:name="annotation subject" w:semiHidden="1" w:unhideWhenUsed="1"/>
-    <w:lsdException w:name="No List" w:semiHidden="1" w:unhideWhenUsed="1"/>
-    <w:lsdException w:name="Outline List 1" w:semiHidden="1" w:unhideWhenUsed="1"/>
-    <w:lsdException w:name="Outline List 2" w:semiHidden="1" w:unhideWhenUsed="1"/>
-    <w:lsdException w:name="Outline List 3" w:semiHidden="1" w:unhideWhenUsed="1"/>
-    <w:lsdException w:name="Table Simple 1" w:semiHidden="1" w:unhideWhenUsed="1"/>
-    <w:lsdException w:name="Table Simple 2" w:semiHidden="1" w:unhideWhenUsed="1"/>
-    <w:lsdException w:name="Table Simple 3" w:semiHidden="1" w:unhideWhenUsed="1"/>
-    <w:lsdException w:name="Table Classic 1" w:semiHidden="1" w:unhideWhenUsed="1"/>
-    <w:lsdException w:name="Table Classic 2" w:semiHidden="1" w:unhideWhenUsed="1"/>
-    <w:lsdException w:name="Table Classic 3" w:semiHidden="1" w:unhideWhenUsed="1"/>
-    <w:lsdException w:name="Table Classic 4" w:semiHidden="1" w:unhideWhenUsed="1"/>
-    <w:lsdException w:name="Table Colorful 1" w:semiHidden="1" w:unhideWhenUsed="1"/>
-    <w:lsdException w:name="Table Colorful 2" w:semiHidden="1" w:unhideWhenUsed="1"/>
-    <w:lsdException w:name="Table Colorful 3" w:semiHidden="1" w:unhideWhenUsed="1"/>
-    <w:lsdException w:name="Table Columns 1" w:semiHidden="1" w:unhideWhenUsed="1"/>
-    <w:lsdException w:name="Table Columns 2" w:semiHidden="1" w:unhideWhenUsed="1"/>
-    <w:lsdException w:name="Table Columns 3" w:semiHidden="1" w:unhideWhenUsed="1"/>
-    <w:lsdException w:name="Table Columns 4" w:semiHidden="1" w:unhideWhenUsed="1"/>
-    <w:lsdException w:name="Table Columns 5" w:semiHidden="1" w:unhideWhenUsed="1"/>
-    <w:lsdException w:name="Table Grid 1" w:semiHidden="1" w:unhideWhenUsed="1"/>
-    <w:lsdException w:name="Table Grid 2" w:semiHidden="1" w:unhideWhenUsed="1"/>
-    <w:lsdException w:name="Table Grid 3" w:semiHidden="1" w:unhideWhenUsed="1"/>
-    <w:lsdException w:name="Table Grid 4" w:semiHidden="1" w:unhideWhenUsed="1"/>
-    <w:lsdException w:name="Table Grid 5" w:semiHidden="1" w:unhideWhenUsed="1"/>
-    <w:lsdException w:name="Table Grid 6" w:semiHidden="1" w:unhideWhenUsed="1"/>
-    <w:lsdException w:name="Table Grid 7" w:semiHidden="1" w:unhideWhenUsed="1"/>
-    <w:lsdException w:name="Table Grid 8" w:semiHidden="1" w:unhideWhenUsed="1"/>
-    <w:lsdException w:name="Table List 1" w:semiHidden="1" w:unhideWhenUsed="1"/>
-    <w:lsdException w:name="Table List 2" w:semiHidden="1" w:unhideWhenUsed="1"/>
-    <w:lsdException w:name="Table List 3" w:semiHidden="1" w:unhideWhenUsed="1"/>
-    <w:lsdException w:name="Table List 4" w:semiHidden="1" w:unhideWhenUsed="1"/>
-    <w:lsdException w:name="Table List 5" w:semiHidden="1" w:unhideWhenUsed="1"/>
-    <w:lsdException w:name="Table List 6" w:semiHidden="1" w:unhideWhenUsed="1"/>
-    <w:lsdException w:name="Table List 7" w:semiHidden="1" w:unhideWhenUsed="1"/>
-    <w:lsdException w:name="Table List 8" w:semiHidden="1" w:unhideWhenUsed="1"/>
-    <w:lsdException w:name="Table 3D effects 1" w:semiHidden="1" w:unhideWhenUsed="1"/>
-    <w:lsdException w:name="Table 3D effects 2" w:semiHidden="1" w:unhideWhenUsed="1"/>
-    <w:lsdException w:name="Table 3D effects 3" w:semiHidden="1" w:unhideWhenUsed="1"/>
-    <w:lsdException w:name="Table Contemporary" w:semiHidden="1" w:unhideWhenUsed="1"/>
-    <w:lsdException w:name="Table Elegant" w:semiHidden="1" w:unhideWhenUsed="1"/>
-    <w:lsdException w:name="Table Professional" w:semiHidden="1" w:unhideWhenUsed="1"/>
-    <w:lsdException w:name="Table Subtle 1" w:semiHidden="1" w:unhideWhenUsed="1"/>
-    <w:lsdException w:name="Table Subtle 2" w:semiHidden="1" w:unhideWhenUsed="1"/>
-    <w:lsdException w:name="Table Web 1" w:semiHidden="1" w:unhideWhenUsed="1"/>
-    <w:lsdException w:name="Table Web 2" w:semiHidden="1" w:unhideWhenUsed="1"/>
-    <w:lsdException w:name="Table Web 3" w:semiHidden="1" w:unhideWhenUsed="1"/>
-    <w:lsdException w:name="Balloon Text" w:semiHidden="1" w:unhideWhenUsed="1"/>
-    <w:lsdException w:name="Table Grid" w:uiPriority="39"/>
-    <w:lsdException w:name="Table Theme" w:semiHidden="1" w:unhideWhenUsed="1"/>
-    <w:lsdException w:name="Placeholder Text" w:semiHidden="1"/>
-    <w:lsdException w:name="No Spacing" w:uiPriority="1" w:qFormat="1"/>
-    <w:lsdException w:name="Light Shading" w:uiPriority="60"/>
-    <w:lsdException w:name="Light List" w:uiPriority="61"/>
-    <w:lsdException w:name="Light Grid" w:uiPriority="62"/>
-    <w:lsdException w:name="Medium Shading 1" w:uiPriority="63"/>
-    <w:lsdException w:name="Medium Shading 2" w:uiPriority="64"/>
-    <w:lsdException w:name="Medium List 1" w:uiPriority="65"/>
-    <w:lsdException w:name="Medium List 2" w:uiPriority="66"/>
-    <w:lsdException w:name="Medium Grid 1" w:uiPriority="67"/>
-    <w:lsdException w:name="Medium Grid 2" w:uiPriority="68"/>
-    <w:lsdException w:name="Medium Grid 3" w:uiPriority="69"/>
-    <w:lsdException w:name="Dark List" w:uiPriority="70"/>
-    <w:lsdException w:name="Colorful Shading" w:uiPriority="71"/>
-    <w:lsdException w:name="Colorful List" w:uiPriority="72"/>
-    <w:lsdException w:name="Colorful Grid" w:uiPriority="73"/>
-    <w:lsdException w:name="Light Shading Accent 1" w:uiPriority="60"/>
-    <w:lsdException w:name="Light List Accent 1" w:uiPriority="61"/>
-    <w:lsdException w:name="Light Grid Accent 1" w:uiPriority="62"/>
-    <w:lsdException w:name="Medium Shading 1 Accent 1" w:uiPriority="63"/>
-    <w:lsdException w:name="Medium Shading 2 Accent 1" w:uiPriority="64"/>
-    <w:lsdException w:name="Medium List 1 Accent 1" w:uiPriority="65"/>
-    <w:lsdException w:name="Revision" w:semiHidden="1"/>
-    <w:lsdException w:name="List Paragraph" w:uiPriority="34" w:qFormat="1"/>
-    <w:lsdException w:name="Quote" w:uiPriority="29" w:qFormat="1"/>
-    <w:lsdException w:name="Intense Quote" w:uiPriority="30" w:qFormat="1"/>
-    <w:lsdException w:name="Medium List 2 Accent 1" w:uiPriority="66"/>
-    <w:lsdException w:name="Medium Grid 1 Accent 1" w:uiPriority="67"/>
-    <w:lsdException w:name="Medium Grid 2 Accent 1" w:uiPriority="68"/>
-    <w:lsdException w:name="Medium Grid 3 Accent 1" w:uiPriority="69"/>
-    <w:lsdException w:name="Dark List Accent 1" w:uiPriority="70"/>
-    <w:lsdException w:name="Colorful Shading Accent 1" w:uiPriority="71"/>
-    <w:lsdException w:name="Colorful List Accent 1" w:uiPriority="72"/>
-    <w:lsdException w:name="Colorful Grid Accent 1" w:uiPriority="73"/>
-    <w:lsdException w:name="Light Shading Accent 2" w:uiPriority="60"/>
-    <w:lsdException w:name="Light List Accent 2" w:uiPriority="61"/>
-    <w:lsdException w:name="Light Grid Accent 2" w:uiPriority="62"/>
-    <w:lsdException w:name="Medium Shading 1 Accent 2" w:uiPriority="63"/>
-    <w:lsdException w:name="Medium Shading 2 Accent 2" w:uiPriority="64"/>
-    <w:lsdException w:name="Medium List 1 Accent 2" w:uiPriority="65"/>
-    <w:lsdException w:name="Medium List 2 Accent 2" w:uiPriority="66"/>
-    <w:lsdException w:name="Medium Grid 1 Accent 2" w:uiPriority="67"/>
-    <w:lsdException w:name="Medium Grid 2 Accent 2" w:uiPriority="68"/>
-    <w:lsdException w:name="Medium Grid 3 Accent 2" w:uiPriority="69"/>
-    <w:lsdException w:name="Dark List Accent 2" w:uiPriority="70"/>
-    <w:lsdException w:name="Colorful Shading Accent 2" w:uiPriority="71"/>
-    <w:lsdException w:name="Colorful List Accent 2" w:uiPriority="72"/>
-    <w:lsdException w:name="Colorful Grid Accent 2" w:uiPriority="73"/>
-    <w:lsdException w:name="Light Shading Accent 3" w:uiPriority="60"/>
-    <w:lsdException w:name="Light List Accent 3" w:uiPriority="61"/>
-    <w:lsdException w:name="Light Grid Accent 3" w:uiPriority="62"/>
-    <w:lsdException w:name="Medium Shading 1 Accent 3" w:uiPriority="63"/>
-    <w:lsdException w:name="Medium Shading 2 Accent 3" w:uiPriority="64"/>
-    <w:lsdException w:name="Medium List 1 Accent 3" w:uiPriority="65"/>
-    <w:lsdException w:name="Medium List 2 Accent 3" w:uiPriority="66"/>
-    <w:lsdException w:name="Medium Grid 1 Accent 3" w:uiPriority="67"/>
-    <w:lsdException w:name="Medium Grid 2 Accent 3" w:uiPriority="68"/>
-    <w:lsdException w:name="Medium Grid 3 Accent 3" w:uiPriority="69"/>
-    <w:lsdException w:name="Dark List Accent 3" w:uiPriority="70"/>
-    <w:lsdException w:name="Colorful Shading Accent 3" w:uiPriority="71"/>
-    <w:lsdException w:name="Colorful List Accent 3" w:uiPriority="72"/>
-    <w:lsdException w:name="Colorful Grid Accent 3" w:uiPriority="73"/>
-    <w:lsdException w:name="Light Shading Accent 4" w:uiPriority="60"/>
-    <w:lsdException w:name="Light List Accent 4" w:uiPriority="61"/>
-    <w:lsdException w:name="Light Grid Accent 4" w:uiPriority="62"/>
-    <w:lsdException w:name="Medium Shading 1 Accent 4" w:uiPriority="63"/>
-    <w:lsdException w:name="Medium Shading 2 Accent 4" w:uiPriority="64"/>
-    <w:lsdException w:name="Medium List 1 Accent 4" w:uiPriority="65"/>
-    <w:lsdException w:name="Medium List 2 Accent 4" w:uiPriority="66"/>
-    <w:lsdException w:name="Medium Grid 1 Accent 4" w:uiPriority="67"/>
-    <w:lsdException w:name="Medium Grid 2 Accent 4" w:uiPriority="68"/>
-    <w:lsdException w:name="Medium Grid 3 Accent 4" w:uiPriority="69"/>
-    <w:lsdException w:name="Dark List Accent 4" w:uiPriority="70"/>
-    <w:lsdException w:name="Colorful Shading Accent 4" w:uiPriority="71"/>
-    <w:lsdException w:name="Colorful List Accent 4" w:uiPriority="72"/>
-    <w:lsdException w:name="Colorful Grid Accent 4" w:uiPriority="73"/>
-    <w:lsdException w:name="Light Shading Accent 5" w:uiPriority="60"/>
-    <w:lsdException w:name="Light List Accent 5" w:uiPriority="61"/>
-    <w:lsdException w:name="Light Grid Accent 5" w:uiPriority="62"/>
-    <w:lsdException w:name="Medium Shading 1 Accent 5" w:uiPriority="63"/>
-    <w:lsdException w:name="Medium Shading 2 Accent 5" w:uiPriority="64"/>
-    <w:lsdException w:name="Medium List 1 Accent 5" w:uiPriority="65"/>
-    <w:lsdException w:name="Medium List 2 Accent 5" w:uiPriority="66"/>
-    <w:lsdException w:name="Medium Grid 1 Accent 5" w:uiPriority="67"/>
-    <w:lsdException w:name="Medium Grid 2 Accent 5" w:uiPriority="68"/>
-    <w:lsdException w:name="Medium Grid 3 Accent 5" w:uiPriority="69"/>
-    <w:lsdException w:name="Dark List Accent 5" w:uiPriority="70"/>
-    <w:lsdException w:name="Colorful Shading Accent 5" w:uiPriority="71"/>
-    <w:lsdException w:name="Colorful List Accent 5" w:uiPriority="72"/>
-    <w:lsdException w:name="Colorful Grid Accent 5" w:uiPriority="73"/>
-    <w:lsdException w:name="Light Shading Accent 6" w:uiPriority="60"/>
-    <w:lsdException w:name="Light List Accent 6" w:uiPriority="61"/>
-    <w:lsdException w:name="Light Grid Accent 6" w:uiPriority="62"/>
-    <w:lsdException w:name="Medium Shading 1 Accent 6" w:uiPriority="63"/>
-    <w:lsdException w:name="Medium Shading 2 Accent 6" w:uiPriority="64"/>
-    <w:lsdException w:name="Medium List 1 Accent 6" w:uiPriority="65"/>
-    <w:lsdException w:name="Medium List 2 Accent 6" w:uiPriority="66"/>
-    <w:lsdException w:name="Medium Grid 1 Accent 6" w:uiPriority="67"/>
-    <w:lsdException w:name="Medium Grid 2 Accent 6" w:uiPriority="68"/>
-    <w:lsdException w:name="Medium Grid 3 Accent 6" w:uiPriority="69"/>
-    <w:lsdException w:name="Dark List Accent 6" w:uiPriority="70"/>
-    <w:lsdException w:name="Colorful Shading Accent 6" w:uiPriority="71"/>
-    <w:lsdException w:name="Colorful List Accent 6" w:uiPriority="72"/>
-    <w:lsdException w:name="Colorful Grid Accent 6" w:uiPriority="73"/>
-    <w:lsdException w:name="Subtle Emphasis" w:uiPriority="19" w:qFormat="1"/>
-    <w:lsdException w:name="Intense Emphasis" w:uiPriority="21" w:qFormat="1"/>
-    <w:lsdException w:name="Subtle Reference" w:uiPriority="31" w:qFormat="1"/>
-    <w:lsdException w:name="Intense Reference" w:uiPriority="32" w:qFormat="1"/>
-    <w:lsdException w:name="Book Title" w:uiPriority="33" w:qFormat="1"/>
-    <w:lsdException w:name="Bibliography" w:semiHidden="1" w:uiPriority="37" w:unhideWhenUsed="1"/>
-    <w:lsdException w:name="TOC Heading" w:semiHidden="1" w:uiPriority="39" w:unhideWhenUsed="1" w:qFormat="1"/>
-    <w:lsdException w:name="Plain Table 1" w:uiPriority="41"/>
-    <w:lsdException w:name="Plain Table 2" w:uiPriority="42"/>
-    <w:lsdException w:name="Plain Table 3" w:uiPriority="43"/>
-    <w:lsdException w:name="Plain Table 4" w:uiPriority="44"/>
-    <w:lsdException w:name="Plain Table 5" w:uiPriority="45"/>
-    <w:lsdException w:name="Grid Table Light" w:uiPriority="40"/>
-    <w:lsdException w:name="Grid Table 1 Light" w:uiPriority="46"/>
-    <w:lsdException w:name="Grid Table 2" w:uiPriority="47"/>
-    <w:lsdException w:name="Grid Table 3" w:uiPriority="48"/>
-    <w:lsdException w:name="Grid Table 4" w:uiPriority="49"/>
-    <w:lsdException w:name="Grid Table 5 Dark" w:uiPriority="50"/>
-    <w:lsdException w:name="Grid Table 6 Colorful" w:uiPriority="51"/>
-    <w:lsdException w:name="Grid Table 7 Colorful" w:uiPriority="52"/>
-    <w:lsdException w:name="Grid Table 1 Light Accent 1" w:uiPriority="46"/>
-    <w:lsdException w:name="Grid Table 2 Accent 1" w:uiPriority="47"/>
-    <w:lsdException w:name="Grid Table 3 Accent 1" w:uiPriority="48"/>
-    <w:lsdException w:name="Grid Table 4 Accent 1" w:uiPriority="49"/>
-    <w:lsdException w:name="Grid Table 5 Dark Accent 1" w:uiPriority="50"/>
-    <w:lsdException w:name="Grid Table 6 Colorful Accent 1" w:uiPriority="51"/>
-    <w:lsdException w:name="Grid Table 7 Colorful Accent 1" w:uiPriority="52"/>
-    <w:lsdException w:name="Grid Table 1 Light Accent 2" w:uiPriority="46"/>
-    <w:lsdException w:name="Grid Table 2 Accent 2" w:uiPriority="47"/>
-    <w:lsdException w:name="Grid Table 3 Accent 2" w:uiPriority="48"/>
-    <w:lsdException w:name="Grid Table 4 Accent 2" w:uiPriority="49"/>
-    <w:lsdException w:name="Grid Table 5 Dark Accent 2" w:uiPriority="50"/>
-    <w:lsdException w:name="Grid Table 6 Colorful Accent 2" w:uiPriority="51"/>
-    <w:lsdException w:name="Grid Table 7 Colorful Accent 2" w:uiPriority="52"/>
-    <w:lsdException w:name="Grid Table 1 Light Accent 3" w:uiPriority="46"/>
-    <w:lsdException w:name="Grid Table 2 Accent 3" w:uiPriority="47"/>
-    <w:lsdException w:name="Grid Table 3 Accent 3" w:uiPriority="48"/>
-    <w:lsdException w:name="Grid Table 4 Accent 3" w:uiPriority="49"/>
-    <w:lsdException w:name="Grid Table 5 Dark Accent 3" w:uiPriority="50"/>
-    <w:lsdException w:name="Grid Table 6 Colorful Accent 3" w:uiPriority="51"/>
-    <w:lsdException w:name="Grid Table 7 Colorful Accent 3" w:uiPriority="52"/>
-    <w:lsdException w:name="Grid Table 1 Light Accent 4" w:uiPriority="46"/>
-    <w:lsdException w:name="Grid Table 2 Accent 4" w:uiPriority="47"/>
-    <w:lsdException w:name="Grid Table 3 Accent 4" w:uiPriority="48"/>
-    <w:lsdException w:name="Grid Table 4 Accent 4" w:uiPriority="49"/>
-    <w:lsdException w:name="Grid Table 5 Dark Accent 4" w:uiPriority="50"/>
-    <w:lsdException w:name="Grid Table 6 Colorful Accent 4" w:uiPriority="51"/>
-    <w:lsdException w:name="Grid Table 7 Colorful Accent 4" w:uiPriority="52"/>
-    <w:lsdException w:name="Grid Table 1 Light Accent 5" w:uiPriority="46"/>
-    <w:lsdException w:name="Grid Table 2 Accent 5" w:uiPriority="47"/>
-    <w:lsdException w:name="Grid Table 3 Accent 5" w:uiPriority="48"/>
-    <w:lsdException w:name="Grid Table 4 Accent 5" w:uiPriority="49"/>
-    <w:lsdException w:name="Grid Table 5 Dark Accent 5" w:uiPriority="50"/>
-    <w:lsdException w:name="Grid Table 6 Colorful Accent 5" w:uiPriority="51"/>
-    <w:lsdException w:name="Grid Table 7 Colorful Accent 5" w:uiPriority="52"/>
-    <w:lsdException w:name="Grid Table 1 Light Accent 6" w:uiPriority="46"/>
-    <w:lsdException w:name="Grid Table 2 Accent 6" w:uiPriority="47"/>
-    <w:lsdException w:name="Grid Table 3 Accent 6" w:uiPriority="48"/>
-    <w:lsdException w:name="Grid Table 4 Accent 6" w:uiPriority="49"/>
-    <w:lsdException w:name="Grid Table 5 Dark Accent 6" w:uiPriority="50"/>
-    <w:lsdException w:name="Grid Table 6 Colorful Accent 6" w:uiPriority="51"/>
-    <w:lsdException w:name="Grid Table 7 Colorful Accent 6" w:uiPriority="52"/>
-    <w:lsdException w:name="List Table 1 Light" w:uiPriority="46"/>
-    <w:lsdException w:name="List Table 2" w:uiPriority="47"/>
-    <w:lsdException w:name="List Table 3" w:uiPriority="48"/>
-    <w:lsdException w:name="List Table 4" w:uiPriority="49"/>
-    <w:lsdException w:name="List Table 5 Dark" w:uiPriority="50"/>
-    <w:lsdException w:name="List Table 6 Colorful" w:uiPriority="51"/>
-    <w:lsdException w:name="List Table 7 Colorful" w:uiPriority="52"/>
-    <w:lsdException w:name="List Table 1 Light Accent 1" w:uiPriority="46"/>
-    <w:lsdException w:name="List Table 2 Accent 1" w:uiPriority="47"/>
-    <w:lsdException w:name="List Table 3 Accent 1" w:uiPriority="48"/>
-    <w:lsdException w:name="List Table 4 Accent 1" w:uiPriority="49"/>
-    <w:lsdException w:name="List Table 5 Dark Accent 1" w:uiPriority="50"/>
-    <w:lsdException w:name="List Table 6 Colorful Accent 1" w:uiPriority="51"/>
-    <w:lsdException w:name="List Table 7 Colorful Accent 1" w:uiPriority="52"/>
-    <w:lsdException w:name="List Table 1 Light Accent 2" w:uiPriority="46"/>
-    <w:lsdException w:name="List Table 2 Accent 2" w:uiPriority="47"/>
-    <w:lsdException w:name="List Table 3 Accent 2" w:uiPriority="48"/>
-    <w:lsdException w:name="List Table 4 Accent 2" w:uiPriority="49"/>
-    <w:lsdException w:name="List Table 5 Dark Accent 2" w:uiPriority="50"/>
-    <w:lsdException w:name="List Table 6 Colorful Accent 2" w:uiPriority="51"/>
-    <w:lsdException w:name="List Table 7 Colorful Accent 2" w:uiPriority="52"/>
-    <w:lsdException w:name="List Table 1 Light Accent 3" w:uiPriority="46"/>
-    <w:lsdException w:name="List Table 2 Accent 3" w:uiPriority="47"/>
-    <w:lsdException w:name="List Table 3 Accent 3" w:uiPriority="48"/>
-    <w:lsdException w:name="List Table 4 Accent 3" w:uiPriority="49"/>
-    <w:lsdException w:name="List Table 5 Dark Accent 3" w:uiPriority="50"/>
-    <w:lsdException w:name="List Table 6 Colorful Accent 3" w:uiPriority="51"/>
-    <w:lsdException w:name="List Table 7 Colorful Accent 3" w:uiPriority="52"/>
-    <w:lsdException w:name="List Table 1 Light Accent 4" w:uiPriority="46"/>
-    <w:lsdException w:name="List Table 2 Accent 4" w:uiPriority="47"/>
-    <w:lsdException w:name="List Table 3 Accent 4" w:uiPriority="48"/>
-    <w:lsdException w:name="List Table 4 Accent 4" w:uiPriority="49"/>
-    <w:lsdException w:name="List Table 5 Dark Accent 4" w:uiPriority="50"/>
-    <w:lsdException w:name="List Table 6 Colorful Accent 4" w:uiPriority="51"/>
-    <w:lsdException w:name="List Table 7 Colorful Accent 4" w:uiPriority="52"/>
-    <w:lsdException w:name="List Table 1 Light Accent 5" w:uiPriority="46"/>
-    <w:lsdException w:name="List Table 2 Accent 5" w:uiPriority="47"/>
-    <w:lsdException w:name="List Table 3 Accent 5" w:uiPriority="48"/>
-    <w:lsdException w:name="List Table 4 Accent 5" w:uiPriority="49"/>
-    <w:lsdException w:name="List Table 5 Dark Accent 5" w:uiPriority="50"/>
-    <w:lsdException w:name="List Table 6 Colorful Accent 5" w:uiPriority="51"/>
-    <w:lsdException w:name="List Table 7 Colorful Accent 5" w:uiPriority="52"/>
-    <w:lsdException w:name="List Table 1 Light Accent 6" w:uiPriority="46"/>
-    <w:lsdException w:name="List Table 2 Accent 6" w:uiPriority="47"/>
-    <w:lsdException w:name="List Table 3 Accent 6" w:uiPriority="48"/>
-    <w:lsdException w:name="List Table 4 Accent 6" w:uiPriority="49"/>
-    <w:lsdException w:name="List Table 5 Dark Accent 6" w:uiPriority="50"/>
-    <w:lsdException w:name="List Table 6 Colorful Accent 6" w:uiPriority="51"/>
-    <w:lsdException w:name="List Table 7 Colorful Accent 6" w:uiPriority="52"/>
-    <w:lsdException w:name="Mention" w:semiHidden="1" w:unhideWhenUsed="1"/>
-    <w:lsdException w:name="Smart Hyperlink" w:semiHidden="1" w:unhideWhenUsed="1"/>
-    <w:lsdException w:name="Hashtag" w:semiHidden="1" w:unhideWhenUsed="1"/>
-    <w:lsdException w:name="Unresolved Mention" w:semiHidden="1" w:unhideWhenUsed="1"/>
-  </w:latentStyles>
-  <w:style w:type="paragraph" w:default="1" w:styleId="Standaard">
-    <w:name w:val="Normal"/>
-    <w:qFormat/>
-  </w:style>
-  <w:style w:type="character" w:default="1" w:styleId="Standaardalinea-lettertype">
-    <w:name w:val="Default Paragraph Font"/>
-    <w:uiPriority w:val="1"/>
-    <w:semiHidden/>
-    <w:unhideWhenUsed/>
-  </w:style>
-  <w:style w:type="table" w:default="1" w:styleId="Standaardtabel">
-    <w:name w:val="Normal Table"/>
-    <w:uiPriority w:val="99"/>
-    <w:semiHidden/>
-    <w:unhideWhenUsed/>
-    <w:tblPr>
-      <w:tblInd w:w="0" w:type="dxa"/>
-      <w:tblCellMar>
-        <w:top w:w="0" w:type="dxa"/>
-        <w:left w:w="108" w:type="dxa"/>
-        <w:bottom w:w="0" w:type="dxa"/>
-        <w:right w:w="108" w:type="dxa"/>
-      </w:tblCellMar>
-    </w:tblPr>
-  </w:style>
-  <w:style w:type="numbering" w:default="1" w:styleId="Geenlijst">
-    <w:name w:val="No List"/>
-    <w:uiPriority w:val="99"/>
-    <w:semiHidden/>
-    <w:unhideWhenUsed/>
-  </w:style>
-  <w:style w:type="paragraph" w:customStyle="1" w:styleId="4BA3E16E197440BC8F85D1AD83A21FE6">
-    <w:name w:val="4BA3E16E197440BC8F85D1AD83A21FE6"/>
-    <w:rsid w:val="00C71D6D"/>
-  </w:style>
-  <w:style w:type="paragraph" w:customStyle="1" w:styleId="0604638841A949AEB6D9E0F937D6FD32">
-    <w:name w:val="0604638841A949AEB6D9E0F937D6FD32"/>
-    <w:rsid w:val="00C71D6D"/>
-  </w:style>
-  <w:style w:type="paragraph" w:customStyle="1" w:styleId="55BA7F38F80249D283F51768D463B5E3">
-    <w:name w:val="55BA7F38F80249D283F51768D463B5E3"/>
-    <w:rsid w:val="00C71D6D"/>
-  </w:style>
-  <w:style w:type="paragraph" w:customStyle="1" w:styleId="8A67E8789C2F4053A9C8985771A010AE">
-    <w:name w:val="8A67E8789C2F4053A9C8985771A010AE"/>
-    <w:rsid w:val="00C71D6D"/>
-  </w:style>
-  <w:style w:type="paragraph" w:customStyle="1" w:styleId="DD92EB703C3F49C187DEF96FEE6A003C">
-    <w:name w:val="DD92EB703C3F49C187DEF96FEE6A003C"/>
-    <w:rsid w:val="00C71D6D"/>
-  </w:style>
-  <w:style w:type="paragraph" w:customStyle="1" w:styleId="B14DC7EA779D4E83BA92D8E7A8868EDE">
-    <w:name w:val="B14DC7EA779D4E83BA92D8E7A8868EDE"/>
-    <w:rsid w:val="00C71D6D"/>
-  </w:style>
-  <w:style w:type="paragraph" w:customStyle="1" w:styleId="B39758F1C30D403684C590444EDEE82A">
-    <w:name w:val="B39758F1C30D403684C590444EDEE82A"/>
-    <w:rsid w:val="00C71D6D"/>
-  </w:style>
-</w:styles>
-</file>
-
-<file path=word/glossary/webSettings.xml><?xml version="1.0" encoding="utf-8"?>
-<w:webSettings xmlns:mc="http://schemas.openxmlformats.org/markup-compatibility/2006" xmlns:r="http://schemas.openxmlformats.org/officeDocument/2006/relationships" xmlns:w="http://schemas.openxmlformats.org/wordprocessingml/2006/main" xmlns:w14="http://schemas.microsoft.com/office/word/2010/wordml" xmlns:w15="http://schemas.microsoft.com/office/word/2012/wordml" xmlns:w16cid="http://schemas.microsoft.com/office/word/2016/wordml/cid" xmlns:w16se="http://schemas.microsoft.com/office/word/2015/wordml/symex" mc:Ignorable="w14 w15 w16se w16cid">
-  <w:optimizeForBrowser/>
-  <w:allowPNG/>
-</w:webSettings>
-</file>
-
 <file path=word/theme/theme1.xml><?xml version="1.0" encoding="utf-8"?>
 <a:theme xmlns:a="http://schemas.openxmlformats.org/drawingml/2006/main" name="Kantoorthema">
   <a:themeElements>
@@ -5114,7 +4563,7 @@
 </file>
 
 <file path=customXml/itemProps1.xml><?xml version="1.0" encoding="utf-8"?>
-<ds:datastoreItem xmlns:ds="http://schemas.openxmlformats.org/officeDocument/2006/customXml" ds:itemID="{F114B1D9-3D18-449E-88FB-8CE8DE5BD99B}">
+<ds:datastoreItem xmlns:ds="http://schemas.openxmlformats.org/officeDocument/2006/customXml" ds:itemID="{53DC7C44-62FF-451C-8C6D-0865AD22386A}">
   <ds:schemaRefs>
     <ds:schemaRef ds:uri="http://schemas.openxmlformats.org/officeDocument/2006/bibliography"/>
   </ds:schemaRefs>

</xml_diff>

<commit_message>
Changed FO from bomb to OIL
</commit_message>
<xml_diff>
--- a/documenten/Functioneel ontwerp.docx
+++ b/documenten/Functioneel ontwerp.docx
@@ -12,7 +12,6 @@
           <w:lang w:val="nl-NL"/>
         </w:rPr>
       </w:pPr>
-      <w:proofErr w:type="spellStart"/>
       <w:r>
         <w:rPr>
           <w:sz w:val="40"/>
@@ -21,7 +20,6 @@
         </w:rPr>
         <w:t>MasterRace</w:t>
       </w:r>
-      <w:proofErr w:type="spellEnd"/>
       <w:r>
         <w:rPr>
           <w:sz w:val="40"/>
@@ -198,14 +196,12 @@
         </w:rPr>
         <w:tab/>
       </w:r>
-      <w:proofErr w:type="spellStart"/>
       <w:r>
         <w:rPr>
           <w:lang w:val="nl-NL"/>
         </w:rPr>
         <w:t>MasterRace</w:t>
       </w:r>
-      <w:proofErr w:type="spellEnd"/>
     </w:p>
     <w:p>
       <w:pPr>
@@ -427,16 +423,8 @@
         <w:rPr>
           <w:lang w:val="nl-NL"/>
         </w:rPr>
-        <w:t xml:space="preserve">Nick </w:t>
-      </w:r>
-      <w:proofErr w:type="spellStart"/>
-      <w:r>
-        <w:rPr>
-          <w:lang w:val="nl-NL"/>
-        </w:rPr>
-        <w:t>Holtus</w:t>
-      </w:r>
-      <w:proofErr w:type="spellEnd"/>
+        <w:t>Nick Holtus</w:t>
+      </w:r>
     </w:p>
     <w:p>
       <w:pPr>
@@ -2253,8 +2241,6 @@
               </w:numPr>
               <w:cnfStyle w:val="000000000000" w:firstRow="0" w:lastRow="0" w:firstColumn="0" w:lastColumn="0" w:oddVBand="0" w:evenVBand="0" w:oddHBand="0" w:evenHBand="0" w:firstRowFirstColumn="0" w:firstRowLastColumn="0" w:lastRowFirstColumn="0" w:lastRowLastColumn="0"/>
             </w:pPr>
-            <w:bookmarkStart w:id="5" w:name="_GoBack"/>
-            <w:bookmarkEnd w:id="5"/>
             <w:r>
               <w:t>Snelheid boost</w:t>
             </w:r>
@@ -2279,10 +2265,7 @@
               <w:cnfStyle w:val="000000000000" w:firstRow="0" w:lastRow="0" w:firstColumn="0" w:lastColumn="0" w:oddVBand="0" w:evenVBand="0" w:oddHBand="0" w:evenHBand="0" w:firstRowFirstColumn="0" w:firstRowLastColumn="0" w:lastRowFirstColumn="0" w:lastRowLastColumn="0"/>
             </w:pPr>
             <w:r>
-              <w:t>Bom</w:t>
-            </w:r>
-            <w:r>
-              <w:t xml:space="preserve"> </w:t>
+              <w:t>Oil</w:t>
             </w:r>
           </w:p>
           <w:p>
@@ -2291,7 +2274,15 @@
               <w:cnfStyle w:val="000000000000" w:firstRow="0" w:lastRow="0" w:firstColumn="0" w:lastColumn="0" w:oddVBand="0" w:evenVBand="0" w:oddHBand="0" w:evenHBand="0" w:firstRowFirstColumn="0" w:firstRowLastColumn="0" w:lastRowFirstColumn="0" w:lastRowLastColumn="0"/>
             </w:pPr>
             <w:r>
-              <w:t xml:space="preserve">De bom ontploft meteen en zorgt ervoor dat je er direct uitligt. </w:t>
+              <w:t xml:space="preserve">De </w:t>
+            </w:r>
+            <w:r>
+              <w:t>olie zorgt ervoor dat je opnieuw moet beginnen</w:t>
+            </w:r>
+            <w:bookmarkStart w:id="5" w:name="_GoBack"/>
+            <w:bookmarkEnd w:id="5"/>
+            <w:r>
+              <w:t xml:space="preserve"> </w:t>
             </w:r>
           </w:p>
         </w:tc>
@@ -3022,7 +3013,7 @@
           <w:rPr>
             <w:noProof/>
           </w:rPr>
-          <w:t>4</w:t>
+          <w:t>6</w:t>
         </w:r>
         <w:r>
           <w:fldChar w:fldCharType="end"/>
@@ -4538,7 +4529,7 @@
 </file>
 
 <file path=customXml/itemProps1.xml><?xml version="1.0" encoding="utf-8"?>
-<ds:datastoreItem xmlns:ds="http://schemas.openxmlformats.org/officeDocument/2006/customXml" ds:itemID="{02BEE5BE-52EB-453E-8036-6B93EABB8BFE}">
+<ds:datastoreItem xmlns:ds="http://schemas.openxmlformats.org/officeDocument/2006/customXml" ds:itemID="{DBF789D9-C9EF-4820-856B-B2F093B55864}">
   <ds:schemaRefs>
     <ds:schemaRef ds:uri="http://schemas.openxmlformats.org/officeDocument/2006/bibliography"/>
   </ds:schemaRefs>

</xml_diff>

<commit_message>
Updated FO, improved game docs.
</commit_message>
<xml_diff>
--- a/documenten/Functioneel ontwerp.docx
+++ b/documenten/Functioneel ontwerp.docx
@@ -271,7 +271,13 @@
           <w:lang w:val="nl-NL"/>
         </w:rPr>
         <w:tab/>
-        <w:t>09-10-2017</w:t>
+        <w:t>01-11</w:t>
+      </w:r>
+      <w:r>
+        <w:rPr>
+          <w:lang w:val="nl-NL"/>
+        </w:rPr>
+        <w:t>-2017</w:t>
       </w:r>
     </w:p>
     <w:p>
@@ -306,7 +312,12 @@
           <w:lang w:val="nl-NL"/>
         </w:rPr>
         <w:tab/>
-        <w:t>0.7</w:t>
+      </w:r>
+      <w:r>
+        <w:rPr>
+          <w:lang w:val="nl-NL"/>
+        </w:rPr>
+        <w:t>1.10</w:t>
       </w:r>
     </w:p>
     <w:p>
@@ -585,7 +596,7 @@
           <w:r>
             <w:fldChar w:fldCharType="separate"/>
           </w:r>
-          <w:hyperlink w:anchor="_Toc495312617" w:history="1">
+          <w:hyperlink w:anchor="_Toc497299551" w:history="1">
             <w:r>
               <w:rPr>
                 <w:rStyle w:val="Hyperlink"/>
@@ -627,7 +638,7 @@
                 <w:noProof/>
                 <w:webHidden/>
               </w:rPr>
-              <w:instrText xml:space="preserve"> PAGEREF _Toc495312617 \h </w:instrText>
+              <w:instrText xml:space="preserve"> PAGEREF _Toc497299551 \h </w:instrText>
             </w:r>
             <w:r>
               <w:rPr>
@@ -671,7 +682,7 @@
               <w:lang w:eastAsia="nl-NL"/>
             </w:rPr>
           </w:pPr>
-          <w:hyperlink w:anchor="_Toc495312618" w:history="1">
+          <w:hyperlink w:anchor="_Toc497299552" w:history="1">
             <w:r>
               <w:rPr>
                 <w:rStyle w:val="Hyperlink"/>
@@ -713,7 +724,7 @@
                 <w:noProof/>
                 <w:webHidden/>
               </w:rPr>
-              <w:instrText xml:space="preserve"> PAGEREF _Toc495312618 \h </w:instrText>
+              <w:instrText xml:space="preserve"> PAGEREF _Toc497299552 \h </w:instrText>
             </w:r>
             <w:r>
               <w:rPr>
@@ -757,7 +768,7 @@
               <w:lang w:eastAsia="nl-NL"/>
             </w:rPr>
           </w:pPr>
-          <w:hyperlink w:anchor="_Toc495312619" w:history="1">
+          <w:hyperlink w:anchor="_Toc497299553" w:history="1">
             <w:r>
               <w:rPr>
                 <w:rStyle w:val="Hyperlink"/>
@@ -799,7 +810,7 @@
                 <w:noProof/>
                 <w:webHidden/>
               </w:rPr>
-              <w:instrText xml:space="preserve"> PAGEREF _Toc495312619 \h </w:instrText>
+              <w:instrText xml:space="preserve"> PAGEREF _Toc497299553 \h </w:instrText>
             </w:r>
             <w:r>
               <w:rPr>
@@ -843,7 +854,7 @@
               <w:lang w:eastAsia="nl-NL"/>
             </w:rPr>
           </w:pPr>
-          <w:hyperlink w:anchor="_Toc495312620" w:history="1">
+          <w:hyperlink w:anchor="_Toc497299554" w:history="1">
             <w:r>
               <w:rPr>
                 <w:rStyle w:val="Hyperlink"/>
@@ -885,7 +896,7 @@
                 <w:noProof/>
                 <w:webHidden/>
               </w:rPr>
-              <w:instrText xml:space="preserve"> PAGEREF _Toc495312620 \h </w:instrText>
+              <w:instrText xml:space="preserve"> PAGEREF _Toc497299554 \h </w:instrText>
             </w:r>
             <w:r>
               <w:rPr>
@@ -929,7 +940,7 @@
               <w:lang w:eastAsia="nl-NL"/>
             </w:rPr>
           </w:pPr>
-          <w:hyperlink w:anchor="_Toc495312621" w:history="1">
+          <w:hyperlink w:anchor="_Toc497299555" w:history="1">
             <w:r>
               <w:rPr>
                 <w:rStyle w:val="Hyperlink"/>
@@ -971,7 +982,7 @@
                 <w:noProof/>
                 <w:webHidden/>
               </w:rPr>
-              <w:instrText xml:space="preserve"> PAGEREF _Toc495312621 \h </w:instrText>
+              <w:instrText xml:space="preserve"> PAGEREF _Toc497299555 \h </w:instrText>
             </w:r>
             <w:r>
               <w:rPr>
@@ -1015,7 +1026,7 @@
               <w:lang w:eastAsia="nl-NL"/>
             </w:rPr>
           </w:pPr>
-          <w:hyperlink w:anchor="_Toc495312622" w:history="1">
+          <w:hyperlink w:anchor="_Toc497299556" w:history="1">
             <w:r>
               <w:rPr>
                 <w:rStyle w:val="Hyperlink"/>
@@ -1057,7 +1068,7 @@
                 <w:noProof/>
                 <w:webHidden/>
               </w:rPr>
-              <w:instrText xml:space="preserve"> PAGEREF _Toc495312622 \h </w:instrText>
+              <w:instrText xml:space="preserve"> PAGEREF _Toc497299556 \h </w:instrText>
             </w:r>
             <w:r>
               <w:rPr>
@@ -1101,7 +1112,7 @@
               <w:lang w:eastAsia="nl-NL"/>
             </w:rPr>
           </w:pPr>
-          <w:hyperlink w:anchor="_Toc495312623" w:history="1">
+          <w:hyperlink w:anchor="_Toc497299557" w:history="1">
             <w:r>
               <w:rPr>
                 <w:rStyle w:val="Hyperlink"/>
@@ -1143,7 +1154,7 @@
                 <w:noProof/>
                 <w:webHidden/>
               </w:rPr>
-              <w:instrText xml:space="preserve"> PAGEREF _Toc495312623 \h </w:instrText>
+              <w:instrText xml:space="preserve"> PAGEREF _Toc497299557 \h </w:instrText>
             </w:r>
             <w:r>
               <w:rPr>
@@ -1187,7 +1198,7 @@
               <w:lang w:eastAsia="nl-NL"/>
             </w:rPr>
           </w:pPr>
-          <w:hyperlink w:anchor="_Toc495312624" w:history="1">
+          <w:hyperlink w:anchor="_Toc497299558" w:history="1">
             <w:r>
               <w:rPr>
                 <w:rStyle w:val="Hyperlink"/>
@@ -1229,7 +1240,7 @@
                 <w:noProof/>
                 <w:webHidden/>
               </w:rPr>
-              <w:instrText xml:space="preserve"> PAGEREF _Toc495312624 \h </w:instrText>
+              <w:instrText xml:space="preserve"> PAGEREF _Toc497299558 \h </w:instrText>
             </w:r>
             <w:r>
               <w:rPr>
@@ -1273,7 +1284,7 @@
               <w:lang w:eastAsia="nl-NL"/>
             </w:rPr>
           </w:pPr>
-          <w:hyperlink w:anchor="_Toc495312625" w:history="1">
+          <w:hyperlink w:anchor="_Toc497299559" w:history="1">
             <w:r>
               <w:rPr>
                 <w:rStyle w:val="Hyperlink"/>
@@ -1315,7 +1326,7 @@
                 <w:noProof/>
                 <w:webHidden/>
               </w:rPr>
-              <w:instrText xml:space="preserve"> PAGEREF _Toc495312625 \h </w:instrText>
+              <w:instrText xml:space="preserve"> PAGEREF _Toc497299559 \h </w:instrText>
             </w:r>
             <w:r>
               <w:rPr>
@@ -1359,7 +1370,7 @@
               <w:lang w:eastAsia="nl-NL"/>
             </w:rPr>
           </w:pPr>
-          <w:hyperlink w:anchor="_Toc495312626" w:history="1">
+          <w:hyperlink w:anchor="_Toc497299560" w:history="1">
             <w:r>
               <w:rPr>
                 <w:rStyle w:val="Hyperlink"/>
@@ -1380,7 +1391,7 @@
                 <w:rStyle w:val="Hyperlink"/>
                 <w:noProof/>
               </w:rPr>
-              <w:t>Hoofdmenu</w:t>
+              <w:t>Water map</w:t>
             </w:r>
             <w:r>
               <w:rPr>
@@ -1401,7 +1412,7 @@
                 <w:noProof/>
                 <w:webHidden/>
               </w:rPr>
-              <w:instrText xml:space="preserve"> PAGEREF _Toc495312626 \h </w:instrText>
+              <w:instrText xml:space="preserve"> PAGEREF _Toc497299560 \h </w:instrText>
             </w:r>
             <w:r>
               <w:rPr>
@@ -1445,7 +1456,7 @@
               <w:lang w:eastAsia="nl-NL"/>
             </w:rPr>
           </w:pPr>
-          <w:hyperlink w:anchor="_Toc495312627" w:history="1">
+          <w:hyperlink w:anchor="_Toc497299561" w:history="1">
             <w:r>
               <w:rPr>
                 <w:rStyle w:val="Hyperlink"/>
@@ -1466,7 +1477,7 @@
                 <w:rStyle w:val="Hyperlink"/>
                 <w:noProof/>
               </w:rPr>
-              <w:t>Rondjes map</w:t>
+              <w:t>Woestijn map</w:t>
             </w:r>
             <w:r>
               <w:rPr>
@@ -1487,7 +1498,7 @@
                 <w:noProof/>
                 <w:webHidden/>
               </w:rPr>
-              <w:instrText xml:space="preserve"> PAGEREF _Toc495312627 \h </w:instrText>
+              <w:instrText xml:space="preserve"> PAGEREF _Toc497299561 \h </w:instrText>
             </w:r>
             <w:r>
               <w:rPr>
@@ -1508,6 +1519,92 @@
                 <w:webHidden/>
               </w:rPr>
               <w:t>8</w:t>
+            </w:r>
+            <w:r>
+              <w:rPr>
+                <w:noProof/>
+                <w:webHidden/>
+              </w:rPr>
+              <w:fldChar w:fldCharType="end"/>
+            </w:r>
+          </w:hyperlink>
+        </w:p>
+        <w:p>
+          <w:pPr>
+            <w:pStyle w:val="Inhopg1"/>
+            <w:tabs>
+              <w:tab w:val="left" w:pos="440"/>
+              <w:tab w:val="right" w:leader="dot" w:pos="9350"/>
+            </w:tabs>
+            <w:rPr>
+              <w:rFonts w:eastAsiaTheme="minorEastAsia"/>
+              <w:noProof/>
+              <w:lang w:eastAsia="nl-NL"/>
+            </w:rPr>
+          </w:pPr>
+          <w:hyperlink w:anchor="_Toc497299562" w:history="1">
+            <w:r>
+              <w:rPr>
+                <w:rStyle w:val="Hyperlink"/>
+                <w:noProof/>
+              </w:rPr>
+              <w:t>6.</w:t>
+            </w:r>
+            <w:r>
+              <w:rPr>
+                <w:rFonts w:eastAsiaTheme="minorEastAsia"/>
+                <w:noProof/>
+                <w:lang w:eastAsia="nl-NL"/>
+              </w:rPr>
+              <w:tab/>
+            </w:r>
+            <w:r>
+              <w:rPr>
+                <w:rStyle w:val="Hyperlink"/>
+                <w:noProof/>
+              </w:rPr>
+              <w:t>Technisch ontwerp</w:t>
+            </w:r>
+            <w:r>
+              <w:rPr>
+                <w:noProof/>
+                <w:webHidden/>
+              </w:rPr>
+              <w:tab/>
+            </w:r>
+            <w:r>
+              <w:rPr>
+                <w:noProof/>
+                <w:webHidden/>
+              </w:rPr>
+              <w:fldChar w:fldCharType="begin"/>
+            </w:r>
+            <w:r>
+              <w:rPr>
+                <w:noProof/>
+                <w:webHidden/>
+              </w:rPr>
+              <w:instrText xml:space="preserve"> PAGEREF _Toc497299562 \h </w:instrText>
+            </w:r>
+            <w:r>
+              <w:rPr>
+                <w:noProof/>
+                <w:webHidden/>
+              </w:rPr>
+            </w:r>
+            <w:r>
+              <w:rPr>
+                <w:noProof/>
+                <w:webHidden/>
+              </w:rPr>
+              <w:fldChar w:fldCharType="separate"/>
+            </w:r>
+            <w:r>
+              <w:rPr>
+                <w:noProof/>
+                <w:webHidden/>
+              </w:rPr>
+              <w:t>9</w:t>
             </w:r>
             <w:r>
               <w:rPr>
@@ -1531,13 +1628,13 @@
               <w:lang w:eastAsia="nl-NL"/>
             </w:rPr>
           </w:pPr>
-          <w:hyperlink w:anchor="_Toc495312628" w:history="1">
+          <w:hyperlink w:anchor="_Toc497299563" w:history="1">
             <w:r>
               <w:rPr>
                 <w:rStyle w:val="Hyperlink"/>
                 <w:noProof/>
               </w:rPr>
-              <w:t>5.3.</w:t>
+              <w:t>6.1.</w:t>
             </w:r>
             <w:r>
               <w:rPr>
@@ -1552,7 +1649,7 @@
                 <w:rStyle w:val="Hyperlink"/>
                 <w:noProof/>
               </w:rPr>
-              <w:t>Enkele map</w:t>
+              <w:t>Klassen</w:t>
             </w:r>
             <w:r>
               <w:rPr>
@@ -1573,7 +1670,7 @@
                 <w:noProof/>
                 <w:webHidden/>
               </w:rPr>
-              <w:instrText xml:space="preserve"> PAGEREF _Toc495312628 \h </w:instrText>
+              <w:instrText xml:space="preserve"> PAGEREF _Toc497299563 \h </w:instrText>
             </w:r>
             <w:r>
               <w:rPr>
@@ -1594,6 +1691,512 @@
                 <w:webHidden/>
               </w:rPr>
               <w:t>9</w:t>
+            </w:r>
+            <w:r>
+              <w:rPr>
+                <w:noProof/>
+                <w:webHidden/>
+              </w:rPr>
+              <w:fldChar w:fldCharType="end"/>
+            </w:r>
+          </w:hyperlink>
+        </w:p>
+        <w:p>
+          <w:pPr>
+            <w:pStyle w:val="Inhopg3"/>
+            <w:tabs>
+              <w:tab w:val="right" w:leader="dot" w:pos="9350"/>
+            </w:tabs>
+            <w:rPr>
+              <w:rFonts w:eastAsiaTheme="minorEastAsia"/>
+              <w:noProof/>
+              <w:lang w:eastAsia="nl-NL"/>
+            </w:rPr>
+          </w:pPr>
+          <w:hyperlink w:anchor="_Toc497299564" w:history="1">
+            <w:r>
+              <w:rPr>
+                <w:rStyle w:val="Hyperlink"/>
+                <w:noProof/>
+              </w:rPr>
+              <w:t>Game</w:t>
+            </w:r>
+            <w:r>
+              <w:rPr>
+                <w:noProof/>
+                <w:webHidden/>
+              </w:rPr>
+              <w:tab/>
+            </w:r>
+            <w:r>
+              <w:rPr>
+                <w:noProof/>
+                <w:webHidden/>
+              </w:rPr>
+              <w:fldChar w:fldCharType="begin"/>
+            </w:r>
+            <w:r>
+              <w:rPr>
+                <w:noProof/>
+                <w:webHidden/>
+              </w:rPr>
+              <w:instrText xml:space="preserve"> PAGEREF _Toc497299564 \h </w:instrText>
+            </w:r>
+            <w:r>
+              <w:rPr>
+                <w:noProof/>
+                <w:webHidden/>
+              </w:rPr>
+            </w:r>
+            <w:r>
+              <w:rPr>
+                <w:noProof/>
+                <w:webHidden/>
+              </w:rPr>
+              <w:fldChar w:fldCharType="separate"/>
+            </w:r>
+            <w:r>
+              <w:rPr>
+                <w:noProof/>
+                <w:webHidden/>
+              </w:rPr>
+              <w:t>9</w:t>
+            </w:r>
+            <w:r>
+              <w:rPr>
+                <w:noProof/>
+                <w:webHidden/>
+              </w:rPr>
+              <w:fldChar w:fldCharType="end"/>
+            </w:r>
+          </w:hyperlink>
+        </w:p>
+        <w:p>
+          <w:pPr>
+            <w:pStyle w:val="Inhopg3"/>
+            <w:tabs>
+              <w:tab w:val="right" w:leader="dot" w:pos="9350"/>
+            </w:tabs>
+            <w:rPr>
+              <w:rFonts w:eastAsiaTheme="minorEastAsia"/>
+              <w:noProof/>
+              <w:lang w:eastAsia="nl-NL"/>
+            </w:rPr>
+          </w:pPr>
+          <w:hyperlink w:anchor="_Toc497299565" w:history="1">
+            <w:r>
+              <w:rPr>
+                <w:rStyle w:val="Hyperlink"/>
+                <w:noProof/>
+              </w:rPr>
+              <w:t>LevelBuilder</w:t>
+            </w:r>
+            <w:r>
+              <w:rPr>
+                <w:noProof/>
+                <w:webHidden/>
+              </w:rPr>
+              <w:tab/>
+            </w:r>
+            <w:r>
+              <w:rPr>
+                <w:noProof/>
+                <w:webHidden/>
+              </w:rPr>
+              <w:fldChar w:fldCharType="begin"/>
+            </w:r>
+            <w:r>
+              <w:rPr>
+                <w:noProof/>
+                <w:webHidden/>
+              </w:rPr>
+              <w:instrText xml:space="preserve"> PAGEREF _Toc497299565 \h </w:instrText>
+            </w:r>
+            <w:r>
+              <w:rPr>
+                <w:noProof/>
+                <w:webHidden/>
+              </w:rPr>
+            </w:r>
+            <w:r>
+              <w:rPr>
+                <w:noProof/>
+                <w:webHidden/>
+              </w:rPr>
+              <w:fldChar w:fldCharType="separate"/>
+            </w:r>
+            <w:r>
+              <w:rPr>
+                <w:noProof/>
+                <w:webHidden/>
+              </w:rPr>
+              <w:t>9</w:t>
+            </w:r>
+            <w:r>
+              <w:rPr>
+                <w:noProof/>
+                <w:webHidden/>
+              </w:rPr>
+              <w:fldChar w:fldCharType="end"/>
+            </w:r>
+          </w:hyperlink>
+        </w:p>
+        <w:p>
+          <w:pPr>
+            <w:pStyle w:val="Inhopg3"/>
+            <w:tabs>
+              <w:tab w:val="right" w:leader="dot" w:pos="9350"/>
+            </w:tabs>
+            <w:rPr>
+              <w:rFonts w:eastAsiaTheme="minorEastAsia"/>
+              <w:noProof/>
+              <w:lang w:eastAsia="nl-NL"/>
+            </w:rPr>
+          </w:pPr>
+          <w:hyperlink w:anchor="_Toc497299566" w:history="1">
+            <w:r>
+              <w:rPr>
+                <w:rStyle w:val="Hyperlink"/>
+                <w:noProof/>
+              </w:rPr>
+              <w:t>Level</w:t>
+            </w:r>
+            <w:r>
+              <w:rPr>
+                <w:noProof/>
+                <w:webHidden/>
+              </w:rPr>
+              <w:tab/>
+            </w:r>
+            <w:r>
+              <w:rPr>
+                <w:noProof/>
+                <w:webHidden/>
+              </w:rPr>
+              <w:fldChar w:fldCharType="begin"/>
+            </w:r>
+            <w:r>
+              <w:rPr>
+                <w:noProof/>
+                <w:webHidden/>
+              </w:rPr>
+              <w:instrText xml:space="preserve"> PAGEREF _Toc497299566 \h </w:instrText>
+            </w:r>
+            <w:r>
+              <w:rPr>
+                <w:noProof/>
+                <w:webHidden/>
+              </w:rPr>
+            </w:r>
+            <w:r>
+              <w:rPr>
+                <w:noProof/>
+                <w:webHidden/>
+              </w:rPr>
+              <w:fldChar w:fldCharType="separate"/>
+            </w:r>
+            <w:r>
+              <w:rPr>
+                <w:noProof/>
+                <w:webHidden/>
+              </w:rPr>
+              <w:t>9</w:t>
+            </w:r>
+            <w:r>
+              <w:rPr>
+                <w:noProof/>
+                <w:webHidden/>
+              </w:rPr>
+              <w:fldChar w:fldCharType="end"/>
+            </w:r>
+          </w:hyperlink>
+        </w:p>
+        <w:p>
+          <w:pPr>
+            <w:pStyle w:val="Inhopg3"/>
+            <w:tabs>
+              <w:tab w:val="right" w:leader="dot" w:pos="9350"/>
+            </w:tabs>
+            <w:rPr>
+              <w:rFonts w:eastAsiaTheme="minorEastAsia"/>
+              <w:noProof/>
+              <w:lang w:eastAsia="nl-NL"/>
+            </w:rPr>
+          </w:pPr>
+          <w:hyperlink w:anchor="_Toc497299567" w:history="1">
+            <w:r>
+              <w:rPr>
+                <w:rStyle w:val="Hyperlink"/>
+                <w:noProof/>
+              </w:rPr>
+              <w:t>Maps</w:t>
+            </w:r>
+            <w:r>
+              <w:rPr>
+                <w:noProof/>
+                <w:webHidden/>
+              </w:rPr>
+              <w:tab/>
+            </w:r>
+            <w:r>
+              <w:rPr>
+                <w:noProof/>
+                <w:webHidden/>
+              </w:rPr>
+              <w:fldChar w:fldCharType="begin"/>
+            </w:r>
+            <w:r>
+              <w:rPr>
+                <w:noProof/>
+                <w:webHidden/>
+              </w:rPr>
+              <w:instrText xml:space="preserve"> PAGEREF _Toc497299567 \h </w:instrText>
+            </w:r>
+            <w:r>
+              <w:rPr>
+                <w:noProof/>
+                <w:webHidden/>
+              </w:rPr>
+            </w:r>
+            <w:r>
+              <w:rPr>
+                <w:noProof/>
+                <w:webHidden/>
+              </w:rPr>
+              <w:fldChar w:fldCharType="separate"/>
+            </w:r>
+            <w:r>
+              <w:rPr>
+                <w:noProof/>
+                <w:webHidden/>
+              </w:rPr>
+              <w:t>9</w:t>
+            </w:r>
+            <w:r>
+              <w:rPr>
+                <w:noProof/>
+                <w:webHidden/>
+              </w:rPr>
+              <w:fldChar w:fldCharType="end"/>
+            </w:r>
+          </w:hyperlink>
+        </w:p>
+        <w:p>
+          <w:pPr>
+            <w:pStyle w:val="Inhopg3"/>
+            <w:tabs>
+              <w:tab w:val="right" w:leader="dot" w:pos="9350"/>
+            </w:tabs>
+            <w:rPr>
+              <w:rFonts w:eastAsiaTheme="minorEastAsia"/>
+              <w:noProof/>
+              <w:lang w:eastAsia="nl-NL"/>
+            </w:rPr>
+          </w:pPr>
+          <w:hyperlink w:anchor="_Toc497299568" w:history="1">
+            <w:r>
+              <w:rPr>
+                <w:rStyle w:val="Hyperlink"/>
+                <w:noProof/>
+              </w:rPr>
+              <w:t>Car</w:t>
+            </w:r>
+            <w:r>
+              <w:rPr>
+                <w:noProof/>
+                <w:webHidden/>
+              </w:rPr>
+              <w:tab/>
+            </w:r>
+            <w:r>
+              <w:rPr>
+                <w:noProof/>
+                <w:webHidden/>
+              </w:rPr>
+              <w:fldChar w:fldCharType="begin"/>
+            </w:r>
+            <w:r>
+              <w:rPr>
+                <w:noProof/>
+                <w:webHidden/>
+              </w:rPr>
+              <w:instrText xml:space="preserve"> PAGEREF _Toc497299568 \h </w:instrText>
+            </w:r>
+            <w:r>
+              <w:rPr>
+                <w:noProof/>
+                <w:webHidden/>
+              </w:rPr>
+            </w:r>
+            <w:r>
+              <w:rPr>
+                <w:noProof/>
+                <w:webHidden/>
+              </w:rPr>
+              <w:fldChar w:fldCharType="separate"/>
+            </w:r>
+            <w:r>
+              <w:rPr>
+                <w:noProof/>
+                <w:webHidden/>
+              </w:rPr>
+              <w:t>9</w:t>
+            </w:r>
+            <w:r>
+              <w:rPr>
+                <w:noProof/>
+                <w:webHidden/>
+              </w:rPr>
+              <w:fldChar w:fldCharType="end"/>
+            </w:r>
+          </w:hyperlink>
+        </w:p>
+        <w:p>
+          <w:pPr>
+            <w:pStyle w:val="Inhopg3"/>
+            <w:tabs>
+              <w:tab w:val="right" w:leader="dot" w:pos="9350"/>
+            </w:tabs>
+            <w:rPr>
+              <w:rFonts w:eastAsiaTheme="minorEastAsia"/>
+              <w:noProof/>
+              <w:lang w:eastAsia="nl-NL"/>
+            </w:rPr>
+          </w:pPr>
+          <w:hyperlink w:anchor="_Toc497299569" w:history="1">
+            <w:r>
+              <w:rPr>
+                <w:rStyle w:val="Hyperlink"/>
+                <w:noProof/>
+              </w:rPr>
+              <w:t>Keys</w:t>
+            </w:r>
+            <w:r>
+              <w:rPr>
+                <w:noProof/>
+                <w:webHidden/>
+              </w:rPr>
+              <w:tab/>
+            </w:r>
+            <w:r>
+              <w:rPr>
+                <w:noProof/>
+                <w:webHidden/>
+              </w:rPr>
+              <w:fldChar w:fldCharType="begin"/>
+            </w:r>
+            <w:r>
+              <w:rPr>
+                <w:noProof/>
+                <w:webHidden/>
+              </w:rPr>
+              <w:instrText xml:space="preserve"> PAGEREF _Toc497299569 \h </w:instrText>
+            </w:r>
+            <w:r>
+              <w:rPr>
+                <w:noProof/>
+                <w:webHidden/>
+              </w:rPr>
+            </w:r>
+            <w:r>
+              <w:rPr>
+                <w:noProof/>
+                <w:webHidden/>
+              </w:rPr>
+              <w:fldChar w:fldCharType="separate"/>
+            </w:r>
+            <w:r>
+              <w:rPr>
+                <w:noProof/>
+                <w:webHidden/>
+              </w:rPr>
+              <w:t>9</w:t>
+            </w:r>
+            <w:r>
+              <w:rPr>
+                <w:noProof/>
+                <w:webHidden/>
+              </w:rPr>
+              <w:fldChar w:fldCharType="end"/>
+            </w:r>
+          </w:hyperlink>
+        </w:p>
+        <w:p>
+          <w:pPr>
+            <w:pStyle w:val="Inhopg2"/>
+            <w:tabs>
+              <w:tab w:val="left" w:pos="880"/>
+              <w:tab w:val="right" w:leader="dot" w:pos="9350"/>
+            </w:tabs>
+            <w:rPr>
+              <w:rFonts w:eastAsiaTheme="minorEastAsia"/>
+              <w:noProof/>
+              <w:lang w:eastAsia="nl-NL"/>
+            </w:rPr>
+          </w:pPr>
+          <w:hyperlink w:anchor="_Toc497299570" w:history="1">
+            <w:r>
+              <w:rPr>
+                <w:rStyle w:val="Hyperlink"/>
+                <w:noProof/>
+              </w:rPr>
+              <w:t>6.2.</w:t>
+            </w:r>
+            <w:r>
+              <w:rPr>
+                <w:rFonts w:eastAsiaTheme="minorEastAsia"/>
+                <w:noProof/>
+                <w:lang w:eastAsia="nl-NL"/>
+              </w:rPr>
+              <w:tab/>
+            </w:r>
+            <w:r>
+              <w:rPr>
+                <w:rStyle w:val="Hyperlink"/>
+                <w:noProof/>
+              </w:rPr>
+              <w:t>Klassen diagram</w:t>
+            </w:r>
+            <w:r>
+              <w:rPr>
+                <w:noProof/>
+                <w:webHidden/>
+              </w:rPr>
+              <w:tab/>
+            </w:r>
+            <w:r>
+              <w:rPr>
+                <w:noProof/>
+                <w:webHidden/>
+              </w:rPr>
+              <w:fldChar w:fldCharType="begin"/>
+            </w:r>
+            <w:r>
+              <w:rPr>
+                <w:noProof/>
+                <w:webHidden/>
+              </w:rPr>
+              <w:instrText xml:space="preserve"> PAGEREF _Toc497299570 \h </w:instrText>
+            </w:r>
+            <w:r>
+              <w:rPr>
+                <w:noProof/>
+                <w:webHidden/>
+              </w:rPr>
+            </w:r>
+            <w:r>
+              <w:rPr>
+                <w:noProof/>
+                <w:webHidden/>
+              </w:rPr>
+              <w:fldChar w:fldCharType="separate"/>
+            </w:r>
+            <w:r>
+              <w:rPr>
+                <w:noProof/>
+                <w:webHidden/>
+              </w:rPr>
+              <w:t>10</w:t>
             </w:r>
             <w:r>
               <w:rPr>
@@ -1633,15 +2236,17 @@
           <w:numId w:val="2"/>
         </w:numPr>
       </w:pPr>
+      <w:bookmarkStart w:id="0" w:name="_GoBack"/>
+      <w:bookmarkEnd w:id="0"/>
       <w:r>
         <w:br w:type="page"/>
       </w:r>
-      <w:bookmarkStart w:id="0" w:name="_Toc495312617"/>
+      <w:bookmarkStart w:id="1" w:name="_Toc497299551"/>
       <w:r>
         <w:lastRenderedPageBreak/>
         <w:t>Inleiding</w:t>
       </w:r>
-      <w:bookmarkEnd w:id="0"/>
+      <w:bookmarkEnd w:id="1"/>
     </w:p>
     <w:p/>
     <w:p>
@@ -1704,22 +2309,7 @@
         <w:t xml:space="preserve"> </w:t>
       </w:r>
       <w:r>
-        <w:t xml:space="preserve">Als je de auto </w:t>
-      </w:r>
-      <w:r>
-        <w:rPr>
-          <w:color w:val="000000" w:themeColor="text1"/>
-        </w:rPr>
-        <w:t>bestuurt</w:t>
-      </w:r>
-      <w:r>
-        <w:rPr>
-          <w:color w:val="000000" w:themeColor="text1"/>
-        </w:rPr>
-        <w:t xml:space="preserve"> </w:t>
-      </w:r>
-      <w:r>
-        <w:t xml:space="preserve">beweegt de map met de speler(s) mee. Indien er 2 spelers zijn en één van de spelers ligt te ver achter verliest die speler direct. </w:t>
+        <w:t>De map wordt in één keer ingeladen. De speler bestuurt zijn auto met de pijltjes toetsen of AWSD. Als de speler de omgeving aanraakt dan begint hij opnieuw, indien hij een power up oppakt, kan hij afhankelijk van de power up sneller gaan of opnieuw starten.</w:t>
       </w:r>
     </w:p>
     <w:p/>
@@ -1736,12 +2326,12 @@
           <w:numId w:val="2"/>
         </w:numPr>
       </w:pPr>
-      <w:bookmarkStart w:id="1" w:name="_Toc495312618"/>
+      <w:bookmarkStart w:id="2" w:name="_Toc497299552"/>
       <w:r>
         <w:lastRenderedPageBreak/>
         <w:t>Functionele requirements</w:t>
       </w:r>
-      <w:bookmarkEnd w:id="1"/>
+      <w:bookmarkEnd w:id="2"/>
     </w:p>
     <w:p/>
     <w:p>
@@ -1790,11 +2380,11 @@
           <w:numId w:val="2"/>
         </w:numPr>
       </w:pPr>
-      <w:bookmarkStart w:id="2" w:name="_Toc495312619"/>
+      <w:bookmarkStart w:id="3" w:name="_Toc497299553"/>
       <w:r>
         <w:t>Requirements</w:t>
       </w:r>
-      <w:bookmarkEnd w:id="2"/>
+      <w:bookmarkEnd w:id="3"/>
     </w:p>
     <w:p>
       <w:pPr>
@@ -1810,16 +2400,7 @@
         </w:numPr>
       </w:pPr>
       <w:r>
-        <w:t>Als het spel opstart wordt het hoofdmenu geopend. Hier kan de speler selecteren of hij tegen een AI of 2</w:t>
-      </w:r>
-      <w:r>
-        <w:rPr>
-          <w:vertAlign w:val="superscript"/>
-        </w:rPr>
-        <w:t>de</w:t>
-      </w:r>
-      <w:r>
-        <w:t xml:space="preserve"> speler wilt spelen. </w:t>
+        <w:t>Speler 1 kan zich bewegen met de pijltjes toetsen</w:t>
       </w:r>
     </w:p>
     <w:p>
@@ -1831,7 +2412,7 @@
         </w:numPr>
       </w:pPr>
       <w:r>
-        <w:t>Speler 1 kan zich bewegen met de pijltjes toetsen</w:t>
+        <w:t xml:space="preserve">Speler 2 kan zich bewegen met wasd toetsen. </w:t>
       </w:r>
     </w:p>
     <w:p>
@@ -1843,7 +2424,13 @@
         </w:numPr>
       </w:pPr>
       <w:r>
-        <w:t xml:space="preserve">Speler 2 kan zich bewegen met wasd toetsen. </w:t>
+        <w:t>Als de speler naar voren(W</w:t>
+      </w:r>
+      <w:r>
+        <w:t xml:space="preserve"> </w:t>
+      </w:r>
+      <w:r>
+        <w:t>of pijltjestoets boven)  drukt dan gaat de auto vooruit.</w:t>
       </w:r>
     </w:p>
     <w:p>
@@ -1855,13 +2442,7 @@
         </w:numPr>
       </w:pPr>
       <w:r>
-        <w:t>Als de speler naar voren(W</w:t>
-      </w:r>
-      <w:r>
-        <w:t xml:space="preserve"> </w:t>
-      </w:r>
-      <w:r>
-        <w:t>of pijltjestoets boven)  drukt dan gaat de auto vooruit.</w:t>
+        <w:t xml:space="preserve">Als de speler naar achter(S of pijltjestoets beneden) drukt dan remt de auto of rijdt achteruit. </w:t>
       </w:r>
     </w:p>
     <w:p>
@@ -1873,7 +2454,19 @@
         </w:numPr>
       </w:pPr>
       <w:r>
-        <w:t xml:space="preserve">Als de speler naar achter(S of pijltjestoets beneden) drukt dan remt de auto of rijdt achteruit. </w:t>
+        <w:t>Als de speler naar links</w:t>
+      </w:r>
+      <w:r>
+        <w:t xml:space="preserve">(A of pijltjestoets links) </w:t>
+      </w:r>
+      <w:r>
+        <w:t xml:space="preserve"> druk</w:t>
+      </w:r>
+      <w:r>
+        <w:t>t</w:t>
+      </w:r>
+      <w:r>
+        <w:t xml:space="preserve"> wijkt de auto naar links af</w:t>
       </w:r>
     </w:p>
     <w:p>
@@ -1885,19 +2478,19 @@
         </w:numPr>
       </w:pPr>
       <w:r>
-        <w:t>Als de speler naar links</w:t>
-      </w:r>
-      <w:r>
-        <w:t xml:space="preserve">(A of pijltjestoets links) </w:t>
-      </w:r>
-      <w:r>
-        <w:t xml:space="preserve"> druk</w:t>
-      </w:r>
-      <w:r>
-        <w:t>t</w:t>
-      </w:r>
-      <w:r>
-        <w:t xml:space="preserve"> wijkt de auto naar links af</w:t>
+        <w:t>Als de speler naar rechts</w:t>
+      </w:r>
+      <w:r>
+        <w:t>(D of pijltjestoets</w:t>
+      </w:r>
+      <w:r>
+        <w:t xml:space="preserve"> rechts</w:t>
+      </w:r>
+      <w:r>
+        <w:t xml:space="preserve">) </w:t>
+      </w:r>
+      <w:r>
+        <w:t xml:space="preserve"> drukt wijkt de auto naar rechts af. </w:t>
       </w:r>
     </w:p>
     <w:p>
@@ -1909,19 +2502,13 @@
         </w:numPr>
       </w:pPr>
       <w:r>
-        <w:t>Als de speler naar rechts</w:t>
-      </w:r>
-      <w:r>
-        <w:t>(D of pijltjestoets</w:t>
-      </w:r>
-      <w:r>
-        <w:t xml:space="preserve"> rechts</w:t>
-      </w:r>
-      <w:r>
-        <w:t xml:space="preserve">) </w:t>
-      </w:r>
-      <w:r>
-        <w:t xml:space="preserve"> drukt wijkt de auto naar rechts af. </w:t>
+        <w:t>D</w:t>
+      </w:r>
+      <w:r>
+        <w:t xml:space="preserve">e gebruiker kan power ups oppakken om verschillende Boosts te krijgen. </w:t>
+      </w:r>
+      <w:r>
+        <w:t xml:space="preserve"> </w:t>
       </w:r>
     </w:p>
     <w:p>
@@ -1933,7 +2520,7 @@
         </w:numPr>
       </w:pPr>
       <w:r>
-        <w:t xml:space="preserve">Geluid kan aan en uitgezet worden. </w:t>
+        <w:t xml:space="preserve">Als de speler een boost oppakt dan krijgt de auto een specifiek effect. </w:t>
       </w:r>
     </w:p>
     <w:p>
@@ -1945,13 +2532,7 @@
         </w:numPr>
       </w:pPr>
       <w:r>
-        <w:t>D</w:t>
-      </w:r>
-      <w:r>
-        <w:t xml:space="preserve">e gebruiker kan power ups oppakken om verschillende Boosts te krijgen. </w:t>
-      </w:r>
-      <w:r>
-        <w:t xml:space="preserve"> </w:t>
+        <w:t>De game selecteert random een map zodra het opstart.</w:t>
       </w:r>
     </w:p>
     <w:p>
@@ -1963,9 +2544,25 @@
         </w:numPr>
       </w:pPr>
       <w:r>
-        <w:t xml:space="preserve">Als de speler een boost oppakt dan krijgt de auto een specifiek effect. </w:t>
-      </w:r>
-    </w:p>
+        <w:t xml:space="preserve">Als een map klaar is gaat de game automatisch door naar de volgende map. </w:t>
+      </w:r>
+    </w:p>
+    <w:p/>
+    <w:p>
+      <w:pPr>
+        <w:pStyle w:val="Kop2"/>
+        <w:numPr>
+          <w:ilvl w:val="1"/>
+          <w:numId w:val="2"/>
+        </w:numPr>
+      </w:pPr>
+      <w:bookmarkStart w:id="4" w:name="_Toc497299554"/>
+      <w:r>
+        <w:t>Optionele requirements</w:t>
+      </w:r>
+      <w:bookmarkEnd w:id="4"/>
+    </w:p>
+    <w:p/>
     <w:p>
       <w:pPr>
         <w:pStyle w:val="Lijstalinea"/>
@@ -1975,10 +2572,16 @@
         </w:numPr>
       </w:pPr>
       <w:r>
-        <w:t>Username speler 1 en speler 2 kunnen instellen</w:t>
-      </w:r>
-      <w:r>
-        <w:t xml:space="preserve"> / aanpassen.</w:t>
+        <w:t>Als het spel opstart wordt het hoofdmenu geopend. Hier kan de speler selecteren of hij tegen een AI of 2</w:t>
+      </w:r>
+      <w:r>
+        <w:rPr>
+          <w:vertAlign w:val="superscript"/>
+        </w:rPr>
+        <w:t>de</w:t>
+      </w:r>
+      <w:r>
+        <w:t xml:space="preserve"> speler wilt spelen. </w:t>
       </w:r>
     </w:p>
     <w:p>
@@ -1990,7 +2593,7 @@
         </w:numPr>
       </w:pPr>
       <w:r>
-        <w:t>Het selecteren van de map.</w:t>
+        <w:t>Username speler 1 en speler 2 kunnen instellen / aanpassen.</w:t>
       </w:r>
     </w:p>
     <w:p>
@@ -2002,25 +2605,9 @@
         </w:numPr>
       </w:pPr>
       <w:r>
-        <w:t xml:space="preserve">Bij kleinere mappen zoomt de camera view uit, en bij langere mappen beweegt de map als de auto’s vooruit rijden. </w:t>
-      </w:r>
-    </w:p>
-    <w:p/>
-    <w:p>
-      <w:pPr>
-        <w:pStyle w:val="Kop2"/>
-        <w:numPr>
-          <w:ilvl w:val="1"/>
-          <w:numId w:val="2"/>
-        </w:numPr>
-      </w:pPr>
-      <w:bookmarkStart w:id="3" w:name="_Toc495312620"/>
-      <w:r>
-        <w:t>Optionele requirements</w:t>
-      </w:r>
-      <w:bookmarkEnd w:id="3"/>
-    </w:p>
-    <w:p/>
+        <w:t>Selecteren van verschillende type auto’s</w:t>
+      </w:r>
+    </w:p>
     <w:p>
       <w:pPr>
         <w:pStyle w:val="Lijstalinea"/>
@@ -2030,42 +2617,6 @@
         </w:numPr>
       </w:pPr>
       <w:r>
-        <w:t xml:space="preserve">Moeilijkheidsgraad AI kunnen instellen. </w:t>
-      </w:r>
-    </w:p>
-    <w:p>
-      <w:pPr>
-        <w:pStyle w:val="Lijstalinea"/>
-        <w:numPr>
-          <w:ilvl w:val="0"/>
-          <w:numId w:val="4"/>
-        </w:numPr>
-      </w:pPr>
-      <w:r>
-        <w:t>Selecteren van verschillende type auto’s</w:t>
-      </w:r>
-    </w:p>
-    <w:p>
-      <w:pPr>
-        <w:pStyle w:val="Lijstalinea"/>
-        <w:numPr>
-          <w:ilvl w:val="0"/>
-          <w:numId w:val="4"/>
-        </w:numPr>
-      </w:pPr>
-      <w:r>
-        <w:t xml:space="preserve">Eigen muziek stijl kunnen selecteren. </w:t>
-      </w:r>
-    </w:p>
-    <w:p>
-      <w:pPr>
-        <w:pStyle w:val="Lijstalinea"/>
-        <w:numPr>
-          <w:ilvl w:val="0"/>
-          <w:numId w:val="4"/>
-        </w:numPr>
-      </w:pPr>
-      <w:r>
         <w:t xml:space="preserve">Als een speler </w:t>
       </w:r>
       <w:r>
@@ -2099,12 +2650,12 @@
           <w:numId w:val="2"/>
         </w:numPr>
       </w:pPr>
-      <w:bookmarkStart w:id="4" w:name="_Toc495312621"/>
+      <w:bookmarkStart w:id="5" w:name="_Toc497299555"/>
       <w:r>
         <w:lastRenderedPageBreak/>
         <w:t>Objecten &amp; Obstakels in-game</w:t>
       </w:r>
-      <w:bookmarkEnd w:id="4"/>
+      <w:bookmarkEnd w:id="5"/>
     </w:p>
     <w:p>
       <w:r>
@@ -2187,10 +2738,13 @@
               <w:cnfStyle w:val="000000100000" w:firstRow="0" w:lastRow="0" w:firstColumn="0" w:lastColumn="0" w:oddVBand="0" w:evenVBand="0" w:oddHBand="1" w:evenHBand="0" w:firstRowFirstColumn="0" w:firstRowLastColumn="0" w:lastRowFirstColumn="0" w:lastRowLastColumn="0"/>
             </w:pPr>
             <w:r>
-              <w:t xml:space="preserve">De auto is het object waarmee de spelers of de AI door de map rijden. De auto </w:t>
-            </w:r>
-            <w:r>
-              <w:t xml:space="preserve">heeft ook een levensbalk. Elke botsing, afhankelijk van de snelheid veroorzaakt schade. Als de auto volledig kapot is dan is de speler af.  </w:t>
+              <w:t>De auto is het object waarmee de spelers of de AI door de map rijden.</w:t>
+            </w:r>
+            <w:r>
+              <w:t xml:space="preserve"> De auto heeft maar één leven. Als hij de omgeving of een verkeerde power-up oppakt dan begint hij opnieuw.</w:t>
+            </w:r>
+            <w:r>
+              <w:t xml:space="preserve"> </w:t>
             </w:r>
           </w:p>
         </w:tc>
@@ -2279,8 +2833,6 @@
             <w:r>
               <w:t>olie zorgt ervoor dat je opnieuw moet beginnen</w:t>
             </w:r>
-            <w:bookmarkStart w:id="5" w:name="_GoBack"/>
-            <w:bookmarkEnd w:id="5"/>
             <w:r>
               <w:t xml:space="preserve"> </w:t>
             </w:r>
@@ -2302,7 +2854,7 @@
               <w:ind w:left="0"/>
             </w:pPr>
             <w:r>
-              <w:t>Muur</w:t>
+              <w:t>Omgeving</w:t>
             </w:r>
           </w:p>
         </w:tc>
@@ -2317,16 +2869,22 @@
               <w:cnfStyle w:val="000000100000" w:firstRow="0" w:lastRow="0" w:firstColumn="0" w:lastColumn="0" w:oddVBand="0" w:evenVBand="0" w:oddHBand="1" w:evenHBand="0" w:firstRowFirstColumn="0" w:firstRowLastColumn="0" w:lastRowFirstColumn="0" w:lastRowLastColumn="0"/>
             </w:pPr>
             <w:r>
-              <w:t>De muur staat</w:t>
-            </w:r>
-            <w:r>
-              <w:t xml:space="preserve"> een stuk</w:t>
-            </w:r>
-            <w:r>
-              <w:t xml:space="preserve"> van de weg af. </w:t>
-            </w:r>
-            <w:r>
-              <w:t>Wanneer je tegen de muur aanrijdt krijg je afhankelijk van de snelheid schade aan de auto.</w:t>
+              <w:t>De omgeving is het gebied rondom de weg en de muren. In de ene map kan het een volledige woestijn zijn</w:t>
+            </w:r>
+            <w:r>
+              <w:t xml:space="preserve"> met alleen maar zand</w:t>
+            </w:r>
+            <w:r>
+              <w:t xml:space="preserve">, en de andere map kan het een stad zijn met </w:t>
+            </w:r>
+            <w:r>
+              <w:t>flat</w:t>
+            </w:r>
+            <w:r>
+              <w:t>gebouwen</w:t>
+            </w:r>
+            <w:r>
+              <w:t xml:space="preserve">, winkels, etc. </w:t>
             </w:r>
           </w:p>
         </w:tc>
@@ -2343,7 +2901,7 @@
               <w:ind w:left="0"/>
             </w:pPr>
             <w:r>
-              <w:t>Omgeving</w:t>
+              <w:t>Weg (Asfalt)</w:t>
             </w:r>
           </w:p>
         </w:tc>
@@ -2358,22 +2916,10 @@
               <w:cnfStyle w:val="000000000000" w:firstRow="0" w:lastRow="0" w:firstColumn="0" w:lastColumn="0" w:oddVBand="0" w:evenVBand="0" w:oddHBand="0" w:evenHBand="0" w:firstRowFirstColumn="0" w:firstRowLastColumn="0" w:lastRowFirstColumn="0" w:lastRowLastColumn="0"/>
             </w:pPr>
             <w:r>
-              <w:t>De omgeving is het gebied rondom de weg en de muren. In de ene map kan het een volledige woestijn zijn</w:t>
-            </w:r>
-            <w:r>
-              <w:t xml:space="preserve"> met alleen maar zand</w:t>
-            </w:r>
-            <w:r>
-              <w:t xml:space="preserve">, en de andere map kan het een stad zijn met </w:t>
-            </w:r>
-            <w:r>
-              <w:t>flat</w:t>
-            </w:r>
-            <w:r>
-              <w:t>gebouwen</w:t>
-            </w:r>
-            <w:r>
-              <w:t xml:space="preserve">, winkels, etc. </w:t>
+              <w:t xml:space="preserve">De weg is het hoofdonderdeel van de map waar de race op plaats vind. </w:t>
+            </w:r>
+            <w:r>
+              <w:t xml:space="preserve">De weg moet altijd breed genoeg zijn om een andere auto te kunnen inhalen. </w:t>
             </w:r>
           </w:p>
         </w:tc>
@@ -2393,7 +2939,16 @@
               <w:ind w:left="0"/>
             </w:pPr>
             <w:r>
-              <w:t>Weg (Asfalt)</w:t>
+              <w:rPr>
+                <w:color w:val="000000" w:themeColor="text1"/>
+              </w:rPr>
+              <w:t>Start</w:t>
+            </w:r>
+            <w:r>
+              <w:rPr>
+                <w:color w:val="000000" w:themeColor="text1"/>
+              </w:rPr>
+              <w:t>lijn</w:t>
             </w:r>
           </w:p>
         </w:tc>
@@ -2408,10 +2963,16 @@
               <w:cnfStyle w:val="000000100000" w:firstRow="0" w:lastRow="0" w:firstColumn="0" w:lastColumn="0" w:oddVBand="0" w:evenVBand="0" w:oddHBand="1" w:evenHBand="0" w:firstRowFirstColumn="0" w:firstRowLastColumn="0" w:lastRowFirstColumn="0" w:lastRowLastColumn="0"/>
             </w:pPr>
             <w:r>
-              <w:t xml:space="preserve">De weg is het hoofdonderdeel van de map waar de race op plaats vind. </w:t>
-            </w:r>
-            <w:r>
-              <w:t xml:space="preserve">De weg moet altijd breed genoeg zijn om een andere auto te kunnen inhalen. </w:t>
+              <w:t xml:space="preserve">Bij de startlijn beginnen de spelers </w:t>
+            </w:r>
+            <w:r>
+              <w:t>aan de race</w:t>
+            </w:r>
+            <w:r>
+              <w:t xml:space="preserve">. </w:t>
+            </w:r>
+            <w:r>
+              <w:t>Zodra de game start en map geladen is begint de race meteen.</w:t>
             </w:r>
           </w:p>
         </w:tc>
@@ -2428,15 +2989,9 @@
               <w:ind w:left="0"/>
             </w:pPr>
             <w:r>
-              <w:rPr>
-                <w:color w:val="000000" w:themeColor="text1"/>
-              </w:rPr>
-              <w:t>Start</w:t>
-            </w:r>
-            <w:r>
-              <w:rPr>
-                <w:color w:val="000000" w:themeColor="text1"/>
-              </w:rPr>
+              <w:t>Finish</w:t>
+            </w:r>
+            <w:r>
               <w:t>lijn</w:t>
             </w:r>
           </w:p>
@@ -2452,51 +3007,10 @@
               <w:cnfStyle w:val="000000000000" w:firstRow="0" w:lastRow="0" w:firstColumn="0" w:lastColumn="0" w:oddVBand="0" w:evenVBand="0" w:oddHBand="0" w:evenHBand="0" w:firstRowFirstColumn="0" w:firstRowLastColumn="0" w:lastRowFirstColumn="0" w:lastRowLastColumn="0"/>
             </w:pPr>
             <w:r>
-              <w:t xml:space="preserve">Bij de startlijn beginnen de spelers of AI met het racen zodra het startsein gegeven is. </w:t>
-            </w:r>
-            <w:r>
-              <w:t xml:space="preserve">Zodra het startsein gegeven is gaat ook per auto een klok lopen die bijhoudt hoe lang de auto er overdoet. </w:t>
-            </w:r>
-          </w:p>
-        </w:tc>
-      </w:tr>
-      <w:tr>
-        <w:trPr>
-          <w:cnfStyle w:val="000000100000" w:firstRow="0" w:lastRow="0" w:firstColumn="0" w:lastColumn="0" w:oddVBand="0" w:evenVBand="0" w:oddHBand="1" w:evenHBand="0" w:firstRowFirstColumn="0" w:firstRowLastColumn="0" w:lastRowFirstColumn="0" w:lastRowLastColumn="0"/>
-        </w:trPr>
-        <w:tc>
-          <w:tcPr>
-            <w:cnfStyle w:val="001000000000" w:firstRow="0" w:lastRow="0" w:firstColumn="1" w:lastColumn="0" w:oddVBand="0" w:evenVBand="0" w:oddHBand="0" w:evenHBand="0" w:firstRowFirstColumn="0" w:firstRowLastColumn="0" w:lastRowFirstColumn="0" w:lastRowLastColumn="0"/>
-            <w:tcW w:w="4675" w:type="dxa"/>
-          </w:tcPr>
-          <w:p>
-            <w:pPr>
-              <w:pStyle w:val="Lijstalinea"/>
-              <w:ind w:left="0"/>
-            </w:pPr>
-            <w:r>
-              <w:t>Finish</w:t>
-            </w:r>
-            <w:r>
-              <w:t>lijn</w:t>
-            </w:r>
-          </w:p>
-        </w:tc>
-        <w:tc>
-          <w:tcPr>
-            <w:tcW w:w="4675" w:type="dxa"/>
-          </w:tcPr>
-          <w:p>
-            <w:pPr>
-              <w:pStyle w:val="Lijstalinea"/>
-              <w:ind w:left="0"/>
-              <w:cnfStyle w:val="000000100000" w:firstRow="0" w:lastRow="0" w:firstColumn="0" w:lastColumn="0" w:oddVBand="0" w:evenVBand="0" w:oddHBand="1" w:evenHBand="0" w:firstRowFirstColumn="0" w:firstRowLastColumn="0" w:lastRowFirstColumn="0" w:lastRowLastColumn="0"/>
-            </w:pPr>
-            <w:r>
               <w:t>De eerste auto die over de finishlijn heen is wint de race</w:t>
             </w:r>
             <w:r>
-              <w:t>, daarnaast wordt bij elke auto die over de finishlijn heen komt de tijd gestopt en opgeslagen.</w:t>
+              <w:t>. Zodra de race voorbij is wordt automatisch de volgende map geladen.</w:t>
             </w:r>
           </w:p>
         </w:tc>
@@ -2520,7 +3034,7 @@
           <w:numId w:val="2"/>
         </w:numPr>
       </w:pPr>
-      <w:bookmarkStart w:id="6" w:name="_Toc495312622"/>
+      <w:bookmarkStart w:id="6" w:name="_Toc497299556"/>
       <w:r>
         <w:lastRenderedPageBreak/>
         <w:t>Start, eind en elementen</w:t>
@@ -2542,7 +3056,7 @@
           <w:numId w:val="2"/>
         </w:numPr>
       </w:pPr>
-      <w:bookmarkStart w:id="7" w:name="_Toc495312623"/>
+      <w:bookmarkStart w:id="7" w:name="_Toc497299557"/>
       <w:r>
         <w:t>Start en Einde</w:t>
       </w:r>
@@ -2550,21 +3064,33 @@
     </w:p>
     <w:p>
       <w:r>
-        <w:t xml:space="preserve">Zodra de speler(s) het spel start vanuit het hoofdmenu </w:t>
-      </w:r>
-      <w:r>
-        <w:t>wordt de map geladen en de auto’s. Hierna zien de spelers de map met de auto’s op de weg. Na 5 seconden begint het aftellen van de race, dit duurt 3 seconden. Hierna begint de race</w:t>
-      </w:r>
-      <w:r>
-        <w:t xml:space="preserve"> en start de klok. </w:t>
-      </w:r>
-    </w:p>
-    <w:p>
-      <w:r>
-        <w:t xml:space="preserve">Wie het eerst over de finish gaat wint de race. Bij elke speler die finisht wordt de klok gestopt en de tijd vast gelegd. Zodra beide spelers over de finish zijn stopt de race en wordt er een scorebord weergegeven. </w:t>
-      </w:r>
-      <w:r>
-        <w:t xml:space="preserve">Hierop staan de tijden, en de winnaar staat groot in beeld. </w:t>
+        <w:t xml:space="preserve">Zodra de speler(s) het spel start </w:t>
+      </w:r>
+      <w:r>
+        <w:t xml:space="preserve">wordt de map geladen en de auto’s. Hierna zien de spelers de map met de auto’s op de weg. </w:t>
+      </w:r>
+      <w:r>
+        <w:t>De race start meteen, en de auto’s kunnen meteen op weg naar de finish.</w:t>
+      </w:r>
+      <w:r>
+        <w:t xml:space="preserve"> </w:t>
+      </w:r>
+    </w:p>
+    <w:p>
+      <w:r>
+        <w:t xml:space="preserve">Wie het eerst over de finish gaat wint de race. </w:t>
+      </w:r>
+      <w:r>
+        <w:t xml:space="preserve">Zodra de winnaar over de finish is wordt automatisch de volgende map geladen. Dit kan ook dezelfde map zijn. </w:t>
+      </w:r>
+      <w:r>
+        <w:t xml:space="preserve">Hierdoor kunnen de spelers meteen door racen over verschillende </w:t>
+      </w:r>
+      <w:r>
+        <w:t>mappen</w:t>
+      </w:r>
+      <w:r>
+        <w:t>.</w:t>
       </w:r>
     </w:p>
     <w:p>
@@ -2585,7 +3111,7 @@
           <w:numId w:val="2"/>
         </w:numPr>
       </w:pPr>
-      <w:bookmarkStart w:id="8" w:name="_Toc495312624"/>
+      <w:bookmarkStart w:id="8" w:name="_Toc497299558"/>
       <w:r>
         <w:t>Elementen</w:t>
       </w:r>
@@ -2635,7 +3161,10 @@
         </w:numPr>
       </w:pPr>
       <w:r>
-        <w:t>Map selecteren.</w:t>
+        <w:t xml:space="preserve">Map </w:t>
+      </w:r>
+      <w:r>
+        <w:t>random selecteren</w:t>
       </w:r>
     </w:p>
     <w:p>
@@ -2647,10 +3176,7 @@
         </w:numPr>
       </w:pPr>
       <w:r>
-        <w:t>Pauze menu</w:t>
-      </w:r>
-      <w:r>
-        <w:t xml:space="preserve"> (Optioneel)</w:t>
+        <w:t>Automatisch naar de volgende map gaan</w:t>
       </w:r>
     </w:p>
     <w:p>
@@ -2662,7 +3188,7 @@
         </w:numPr>
       </w:pPr>
       <w:r>
-        <w:t xml:space="preserve">Formulier naam spelers invoeren. </w:t>
+        <w:t>De 2 spelers (de auto’s)</w:t>
       </w:r>
     </w:p>
     <w:p>
@@ -2674,37 +3200,11 @@
         </w:numPr>
       </w:pPr>
       <w:r>
-        <w:t>Scorebord</w:t>
-      </w:r>
-    </w:p>
-    <w:p>
-      <w:pPr>
-        <w:pStyle w:val="Lijstalinea"/>
-        <w:numPr>
-          <w:ilvl w:val="0"/>
-          <w:numId w:val="4"/>
-        </w:numPr>
-        <w:rPr>
-          <w:lang w:val="en-US"/>
-        </w:rPr>
-      </w:pPr>
-      <w:r>
-        <w:rPr>
-          <w:lang w:val="en-US"/>
-        </w:rPr>
-        <w:t xml:space="preserve">Race score </w:t>
-      </w:r>
-      <w:r>
-        <w:t>opslaan</w:t>
-      </w:r>
-      <w:r>
-        <w:rPr>
-          <w:lang w:val="en-US"/>
-        </w:rPr>
-        <w:t xml:space="preserve"> in database.</w:t>
-      </w:r>
-    </w:p>
-    <w:p>
+        <w:t>Pauze menu</w:t>
+      </w:r>
+      <w:r>
+        <w:t xml:space="preserve"> (Optioneel)</w:t>
+      </w:r>
       <w:r>
         <w:br w:type="page"/>
       </w:r>
@@ -2717,7 +3217,7 @@
           <w:numId w:val="2"/>
         </w:numPr>
       </w:pPr>
-      <w:bookmarkStart w:id="9" w:name="_Toc495312625"/>
+      <w:bookmarkStart w:id="9" w:name="_Toc497299559"/>
       <w:r>
         <w:lastRenderedPageBreak/>
         <w:t>Schetsen</w:t>
@@ -2732,22 +3232,34 @@
           <w:numId w:val="2"/>
         </w:numPr>
       </w:pPr>
-      <w:bookmarkStart w:id="10" w:name="_Toc495312626"/>
-      <w:r>
-        <w:t>Hoofdmenu</w:t>
+      <w:bookmarkStart w:id="10" w:name="_Toc497299560"/>
+      <w:r>
+        <w:t>Water map</w:t>
       </w:r>
       <w:bookmarkEnd w:id="10"/>
     </w:p>
     <w:p>
       <w:r>
+        <w:t xml:space="preserve">De water map waarin </w:t>
+      </w:r>
+      <w:r>
+        <w:t>geracet</w:t>
+      </w:r>
+      <w:r>
+        <w:t xml:space="preserve"> wordt. De start positie is bovenin en eindigt ook bovenin. Het is niet afgerond rondje. </w:t>
+      </w:r>
+    </w:p>
+    <w:p>
+      <w:r>
         <w:rPr>
           <w:noProof/>
+          <w:lang w:val="en-GB" w:eastAsia="en-GB"/>
         </w:rPr>
         <w:drawing>
-          <wp:inline distT="0" distB="0" distL="0" distR="0">
-            <wp:extent cx="5133975" cy="6845300"/>
-            <wp:effectExtent l="0" t="0" r="9525" b="0"/>
-            <wp:docPr id="5" name="Afbeelding 5" descr="C:\Users\nijbo\AppData\Local\Microsoft\Windows\INetCache\Content.Word\WhatsApp Image 2017-10-09 at 11.37.05.jpeg"/>
+          <wp:inline distT="0" distB="0" distL="0" distR="0" wp14:anchorId="1990222E" wp14:editId="497BED8A">
+            <wp:extent cx="5309235" cy="7078980"/>
+            <wp:effectExtent l="0" t="0" r="0" b="7620"/>
+            <wp:docPr id="1" name="Picture 1"/>
             <wp:cNvGraphicFramePr>
               <a:graphicFrameLocks xmlns:a="http://schemas.openxmlformats.org/drawingml/2006/main" noChangeAspect="1"/>
             </wp:cNvGraphicFramePr>
@@ -2755,13 +3267,344 @@
               <a:graphicData uri="http://schemas.openxmlformats.org/drawingml/2006/picture">
                 <pic:pic xmlns:pic="http://schemas.openxmlformats.org/drawingml/2006/picture">
                   <pic:nvPicPr>
-                    <pic:cNvPr id="0" name="Picture 5" descr="C:\Users\nijbo\AppData\Local\Microsoft\Windows\INetCache\Content.Word\WhatsApp Image 2017-10-09 at 11.37.05.jpeg"/>
+                    <pic:cNvPr id="1" name="20171101_104206.jpg"/>
+                    <pic:cNvPicPr/>
+                  </pic:nvPicPr>
+                  <pic:blipFill>
+                    <a:blip r:embed="rId9" cstate="print">
+                      <a:extLst>
+                        <a:ext uri="{28A0092B-C50C-407E-A947-70E740481C1C}">
+                          <a14:useLocalDpi xmlns:a14="http://schemas.microsoft.com/office/drawing/2010/main" val="0"/>
+                        </a:ext>
+                      </a:extLst>
+                    </a:blip>
+                    <a:stretch>
+                      <a:fillRect/>
+                    </a:stretch>
+                  </pic:blipFill>
+                  <pic:spPr>
+                    <a:xfrm>
+                      <a:off x="0" y="0"/>
+                      <a:ext cx="5309235" cy="7078980"/>
+                    </a:xfrm>
+                    <a:prstGeom prst="rect">
+                      <a:avLst/>
+                    </a:prstGeom>
+                  </pic:spPr>
+                </pic:pic>
+              </a:graphicData>
+            </a:graphic>
+          </wp:inline>
+        </w:drawing>
+      </w:r>
+    </w:p>
+    <w:p>
+      <w:pPr>
+        <w:pStyle w:val="Kop2"/>
+        <w:numPr>
+          <w:ilvl w:val="1"/>
+          <w:numId w:val="2"/>
+        </w:numPr>
+      </w:pPr>
+      <w:bookmarkStart w:id="11" w:name="_Toc497299561"/>
+      <w:r>
+        <w:lastRenderedPageBreak/>
+        <w:t>Woestijn map</w:t>
+      </w:r>
+      <w:bookmarkEnd w:id="11"/>
+    </w:p>
+    <w:p>
+      <w:r>
+        <w:t xml:space="preserve">De woestijn map waarin geracet wordt. De start is links bovenin en eindigt rechts onderin. </w:t>
+      </w:r>
+    </w:p>
+    <w:p>
+      <w:r>
+        <w:rPr>
+          <w:noProof/>
+          <w:lang w:val="en-GB" w:eastAsia="en-GB"/>
+        </w:rPr>
+        <w:drawing>
+          <wp:inline distT="0" distB="0" distL="0" distR="0" wp14:anchorId="2986C476" wp14:editId="322BB238">
+            <wp:extent cx="5684520" cy="7579360"/>
+            <wp:effectExtent l="0" t="0" r="5080" b="0"/>
+            <wp:docPr id="4" name="Picture 4"/>
+            <wp:cNvGraphicFramePr>
+              <a:graphicFrameLocks xmlns:a="http://schemas.openxmlformats.org/drawingml/2006/main" noChangeAspect="1"/>
+            </wp:cNvGraphicFramePr>
+            <a:graphic xmlns:a="http://schemas.openxmlformats.org/drawingml/2006/main">
+              <a:graphicData uri="http://schemas.openxmlformats.org/drawingml/2006/picture">
+                <pic:pic xmlns:pic="http://schemas.openxmlformats.org/drawingml/2006/picture">
+                  <pic:nvPicPr>
+                    <pic:cNvPr id="4" name="20171101_110039.jpg"/>
+                    <pic:cNvPicPr/>
+                  </pic:nvPicPr>
+                  <pic:blipFill>
+                    <a:blip r:embed="rId10" cstate="print">
+                      <a:extLst>
+                        <a:ext uri="{28A0092B-C50C-407E-A947-70E740481C1C}">
+                          <a14:useLocalDpi xmlns:a14="http://schemas.microsoft.com/office/drawing/2010/main" val="0"/>
+                        </a:ext>
+                      </a:extLst>
+                    </a:blip>
+                    <a:stretch>
+                      <a:fillRect/>
+                    </a:stretch>
+                  </pic:blipFill>
+                  <pic:spPr>
+                    <a:xfrm>
+                      <a:off x="0" y="0"/>
+                      <a:ext cx="5684520" cy="7579360"/>
+                    </a:xfrm>
+                    <a:prstGeom prst="rect">
+                      <a:avLst/>
+                    </a:prstGeom>
+                  </pic:spPr>
+                </pic:pic>
+              </a:graphicData>
+            </a:graphic>
+          </wp:inline>
+        </w:drawing>
+      </w:r>
+    </w:p>
+    <w:p>
+      <w:pPr>
+        <w:pStyle w:val="Kop1"/>
+        <w:numPr>
+          <w:ilvl w:val="0"/>
+          <w:numId w:val="2"/>
+        </w:numPr>
+      </w:pPr>
+      <w:bookmarkStart w:id="12" w:name="_Toc497299562"/>
+      <w:r>
+        <w:lastRenderedPageBreak/>
+        <w:t>Technisch ontwerp</w:t>
+      </w:r>
+      <w:bookmarkEnd w:id="12"/>
+    </w:p>
+    <w:p>
+      <w:pPr>
+        <w:pStyle w:val="Geenafstand"/>
+        <w:rPr>
+          <w:lang w:val="nl-NL"/>
+        </w:rPr>
+      </w:pPr>
+      <w:r>
+        <w:rPr>
+          <w:lang w:val="nl-NL"/>
+        </w:rPr>
+        <w:t xml:space="preserve">In dit hoofdstuk gaan we het technisch ontwerp behandelen. Hierin wordt uitgelegd welke verschillende klassen er zijn en hoe ze werken. Daarnaast wordt het klasse diagram </w:t>
+      </w:r>
+      <w:r>
+        <w:rPr>
+          <w:lang w:val="nl-NL"/>
+        </w:rPr>
+        <w:t>getoond</w:t>
+      </w:r>
+      <w:r>
+        <w:rPr>
+          <w:lang w:val="nl-NL"/>
+        </w:rPr>
+        <w:t>.</w:t>
+      </w:r>
+    </w:p>
+    <w:p>
+      <w:pPr>
+        <w:pStyle w:val="Kop2"/>
+        <w:numPr>
+          <w:ilvl w:val="1"/>
+          <w:numId w:val="2"/>
+        </w:numPr>
+      </w:pPr>
+      <w:bookmarkStart w:id="13" w:name="_Toc497299563"/>
+      <w:r>
+        <w:t>Klassen</w:t>
+      </w:r>
+      <w:bookmarkEnd w:id="13"/>
+    </w:p>
+    <w:p>
+      <w:pPr>
+        <w:pStyle w:val="Kop3"/>
+      </w:pPr>
+      <w:bookmarkStart w:id="14" w:name="_Toc497299564"/>
+      <w:r>
+        <w:t>Game</w:t>
+      </w:r>
+      <w:bookmarkEnd w:id="14"/>
+    </w:p>
+    <w:p>
+      <w:pPr>
+        <w:pStyle w:val="Geenafstand"/>
+        <w:rPr>
+          <w:lang w:val="nl-NL"/>
+        </w:rPr>
+      </w:pPr>
+      <w:r>
+        <w:rPr>
+          <w:lang w:val="nl-NL"/>
+        </w:rPr>
+        <w:t xml:space="preserve">Vanuit de game class wordt het hele spel geladen en opgestart. Vanuit hier worden de benodigde onderdelen aangeroepen en opgezet. </w:t>
+      </w:r>
+    </w:p>
+    <w:p>
+      <w:pPr>
+        <w:pStyle w:val="Geenafstand"/>
+        <w:rPr>
+          <w:lang w:val="nl-NL"/>
+        </w:rPr>
+      </w:pPr>
+    </w:p>
+    <w:p>
+      <w:pPr>
+        <w:pStyle w:val="Kop3"/>
+      </w:pPr>
+      <w:bookmarkStart w:id="15" w:name="_Toc497299565"/>
+      <w:r>
+        <w:t>LevelBuilder</w:t>
+      </w:r>
+      <w:bookmarkEnd w:id="15"/>
+    </w:p>
+    <w:p>
+      <w:r>
+        <w:t xml:space="preserve">De levelbuilder </w:t>
+      </w:r>
+      <w:r>
+        <w:t>bouwt</w:t>
+      </w:r>
+      <w:r>
+        <w:t xml:space="preserve"> het level op vanuit een JSON bestand. Hierin staat het ontwerp van de map, of de map </w:t>
+      </w:r>
+      <w:r>
+        <w:t>aan/uit</w:t>
+      </w:r>
+      <w:r>
+        <w:t xml:space="preserve"> is, de spawn posities van de spelers en power ups.</w:t>
+      </w:r>
+    </w:p>
+    <w:p>
+      <w:pPr>
+        <w:pStyle w:val="Kop3"/>
+      </w:pPr>
+      <w:bookmarkStart w:id="16" w:name="_Toc497299566"/>
+      <w:r>
+        <w:t>Level</w:t>
+      </w:r>
+      <w:bookmarkEnd w:id="16"/>
+    </w:p>
+    <w:p>
+      <w:r>
+        <w:t xml:space="preserve">De level class bevat alle onderdelen van de map, zoals de TileMap, power up posities, verschillende methodes om het level aan te maken en speler spawn posities. </w:t>
+      </w:r>
+    </w:p>
+    <w:p>
+      <w:pPr>
+        <w:pStyle w:val="Kop3"/>
+      </w:pPr>
+      <w:bookmarkStart w:id="17" w:name="_Toc497299567"/>
+      <w:r>
+        <w:t>Maps</w:t>
+      </w:r>
+      <w:bookmarkEnd w:id="17"/>
+    </w:p>
+    <w:p>
+      <w:r>
+        <w:t>In deze class worden de levels opgeslagen. In deze class staan de verschillende methodes om een random map uit te kiezen of door te gaan naar de volgende map.</w:t>
+      </w:r>
+    </w:p>
+    <w:p>
+      <w:pPr>
+        <w:pStyle w:val="Kop3"/>
+      </w:pPr>
+      <w:bookmarkStart w:id="18" w:name="_Toc497299568"/>
+      <w:r>
+        <w:t>Car</w:t>
+      </w:r>
+      <w:bookmarkEnd w:id="18"/>
+    </w:p>
+    <w:p>
+      <w:r>
+        <w:t xml:space="preserve">De auto van de spelers bevat onder andere een link naar de gameobject en auto afbeelding om de auto’s aan te kunnen maken. Daarnaast bevat hij ook collisen detectie en de besturing van de auto’s. </w:t>
+      </w:r>
+    </w:p>
+    <w:p>
+      <w:pPr>
+        <w:pStyle w:val="Kop3"/>
+      </w:pPr>
+      <w:bookmarkStart w:id="19" w:name="_Toc497299569"/>
+      <w:r>
+        <w:t>Keys</w:t>
+      </w:r>
+      <w:bookmarkEnd w:id="19"/>
+    </w:p>
+    <w:p>
+      <w:r>
+        <w:t xml:space="preserve">De Keys class is de besturing van de spelers. Hierin worden de verschillende knoppen opgeslagen en opgeslagen of een knop is ingedrukt, dit zorgt ervoor dat de standaard besturing vanuit de GameEngine overbodig is, aangezien deze ook niet goed werkte. </w:t>
+      </w:r>
+    </w:p>
+    <w:p>
+      <w:r>
+        <w:br w:type="page"/>
+      </w:r>
+    </w:p>
+    <w:p>
+      <w:pPr>
+        <w:pStyle w:val="Kop2"/>
+        <w:numPr>
+          <w:ilvl w:val="1"/>
+          <w:numId w:val="2"/>
+        </w:numPr>
+      </w:pPr>
+      <w:bookmarkStart w:id="20" w:name="_Toc497299570"/>
+      <w:r>
+        <w:lastRenderedPageBreak/>
+        <w:t>Klassen diagram</w:t>
+      </w:r>
+      <w:bookmarkEnd w:id="20"/>
+    </w:p>
+    <w:p>
+      <w:pPr>
+        <w:pStyle w:val="Geenafstand"/>
+        <w:rPr>
+          <w:lang w:val="nl-NL"/>
+        </w:rPr>
+      </w:pPr>
+      <w:r>
+        <w:rPr>
+          <w:lang w:val="nl-NL"/>
+        </w:rPr>
+        <w:t xml:space="preserve">Hieronder vindt u het klassen diagram van de game. </w:t>
+      </w:r>
+    </w:p>
+    <w:p>
+      <w:pPr>
+        <w:pStyle w:val="Geenafstand"/>
+        <w:rPr>
+          <w:lang w:val="nl-NL"/>
+        </w:rPr>
+      </w:pPr>
+      <w:r>
+        <w:rPr>
+          <w:lang w:val="nl-NL"/>
+        </w:rPr>
+        <w:drawing>
+          <wp:inline distT="0" distB="0" distL="0" distR="0">
+            <wp:extent cx="5934075" cy="4133850"/>
+            <wp:effectExtent l="0" t="0" r="9525" b="0"/>
+            <wp:docPr id="7" name="Afbeelding 7" descr="C:\Users\Tim Nijborg\AppData\Local\Microsoft\Windows\INetCache\Content.Word\Klassediagram.png"/>
+            <wp:cNvGraphicFramePr>
+              <a:graphicFrameLocks xmlns:a="http://schemas.openxmlformats.org/drawingml/2006/main" noChangeAspect="1"/>
+            </wp:cNvGraphicFramePr>
+            <a:graphic xmlns:a="http://schemas.openxmlformats.org/drawingml/2006/main">
+              <a:graphicData uri="http://schemas.openxmlformats.org/drawingml/2006/picture">
+                <pic:pic xmlns:pic="http://schemas.openxmlformats.org/drawingml/2006/picture">
+                  <pic:nvPicPr>
+                    <pic:cNvPr id="0" name="Picture 1" descr="C:\Users\Tim Nijborg\AppData\Local\Microsoft\Windows\INetCache\Content.Word\Klassediagram.png"/>
                     <pic:cNvPicPr>
                       <a:picLocks noChangeAspect="1" noChangeArrowheads="1"/>
                     </pic:cNvPicPr>
                   </pic:nvPicPr>
                   <pic:blipFill>
-                    <a:blip r:embed="rId9">
+                    <a:blip r:embed="rId11" cstate="print">
                       <a:extLst>
                         <a:ext uri="{28A0092B-C50C-407E-A947-70E740481C1C}">
                           <a14:useLocalDpi xmlns:a14="http://schemas.microsoft.com/office/drawing/2010/main" val="0"/>
@@ -2776,7 +3619,7 @@
                   <pic:spPr bwMode="auto">
                     <a:xfrm>
                       <a:off x="0" y="0"/>
-                      <a:ext cx="5133975" cy="6845300"/>
+                      <a:ext cx="5934075" cy="4133850"/>
                     </a:xfrm>
                     <a:prstGeom prst="rect">
                       <a:avLst/>
@@ -2793,160 +3636,7 @@
         </w:drawing>
       </w:r>
     </w:p>
-    <w:p>
-      <w:r>
-        <w:br w:type="page"/>
-      </w:r>
-    </w:p>
-    <w:p>
-      <w:pPr>
-        <w:pStyle w:val="Kop2"/>
-        <w:numPr>
-          <w:ilvl w:val="1"/>
-          <w:numId w:val="2"/>
-        </w:numPr>
-      </w:pPr>
-      <w:bookmarkStart w:id="11" w:name="_Toc495312627"/>
-      <w:r>
-        <w:lastRenderedPageBreak/>
-        <w:t>Rondjes</w:t>
-      </w:r>
-      <w:r>
-        <w:t xml:space="preserve"> map</w:t>
-      </w:r>
-      <w:bookmarkEnd w:id="11"/>
-    </w:p>
-    <w:p>
-      <w:r>
-        <w:rPr>
-          <w:noProof/>
-        </w:rPr>
-        <w:drawing>
-          <wp:inline distT="0" distB="0" distL="0" distR="0" wp14:anchorId="5FB182EA" wp14:editId="37F822C0">
-            <wp:extent cx="5943600" cy="7924800"/>
-            <wp:effectExtent l="0" t="0" r="0" b="0"/>
-            <wp:docPr id="2" name="Afbeelding 2" descr="C:\Users\nijbo\AppData\Local\Microsoft\Windows\INetCache\Content.Word\WhatsApp Image 2017-10-09 at 11.37.06.jpeg"/>
-            <wp:cNvGraphicFramePr>
-              <a:graphicFrameLocks xmlns:a="http://schemas.openxmlformats.org/drawingml/2006/main" noChangeAspect="1"/>
-            </wp:cNvGraphicFramePr>
-            <a:graphic xmlns:a="http://schemas.openxmlformats.org/drawingml/2006/main">
-              <a:graphicData uri="http://schemas.openxmlformats.org/drawingml/2006/picture">
-                <pic:pic xmlns:pic="http://schemas.openxmlformats.org/drawingml/2006/picture">
-                  <pic:nvPicPr>
-                    <pic:cNvPr id="0" name="Picture 2" descr="C:\Users\nijbo\AppData\Local\Microsoft\Windows\INetCache\Content.Word\WhatsApp Image 2017-10-09 at 11.37.06.jpeg"/>
-                    <pic:cNvPicPr>
-                      <a:picLocks noChangeAspect="1" noChangeArrowheads="1"/>
-                    </pic:cNvPicPr>
-                  </pic:nvPicPr>
-                  <pic:blipFill>
-                    <a:blip r:embed="rId10">
-                      <a:extLst>
-                        <a:ext uri="{28A0092B-C50C-407E-A947-70E740481C1C}">
-                          <a14:useLocalDpi xmlns:a14="http://schemas.microsoft.com/office/drawing/2010/main" val="0"/>
-                        </a:ext>
-                      </a:extLst>
-                    </a:blip>
-                    <a:srcRect/>
-                    <a:stretch>
-                      <a:fillRect/>
-                    </a:stretch>
-                  </pic:blipFill>
-                  <pic:spPr bwMode="auto">
-                    <a:xfrm>
-                      <a:off x="0" y="0"/>
-                      <a:ext cx="5943600" cy="7924800"/>
-                    </a:xfrm>
-                    <a:prstGeom prst="rect">
-                      <a:avLst/>
-                    </a:prstGeom>
-                    <a:noFill/>
-                    <a:ln>
-                      <a:noFill/>
-                    </a:ln>
-                  </pic:spPr>
-                </pic:pic>
-              </a:graphicData>
-            </a:graphic>
-          </wp:inline>
-        </w:drawing>
-      </w:r>
-    </w:p>
-    <w:p>
-      <w:pPr>
-        <w:pStyle w:val="Kop2"/>
-        <w:numPr>
-          <w:ilvl w:val="1"/>
-          <w:numId w:val="2"/>
-        </w:numPr>
-      </w:pPr>
-      <w:bookmarkStart w:id="12" w:name="_Toc495312628"/>
-      <w:r>
-        <w:lastRenderedPageBreak/>
-        <w:t>Enkele map</w:t>
-      </w:r>
-      <w:bookmarkEnd w:id="12"/>
-    </w:p>
-    <w:p>
-      <w:pPr>
-        <w:rPr>
-          <w:lang w:val="en-US"/>
-        </w:rPr>
-      </w:pPr>
-      <w:r>
-        <w:rPr>
-          <w:noProof/>
-          <w:lang w:val="en-US"/>
-        </w:rPr>
-        <w:drawing>
-          <wp:inline distT="0" distB="0" distL="0" distR="0">
-            <wp:extent cx="5943600" cy="7924800"/>
-            <wp:effectExtent l="0" t="0" r="0" b="0"/>
-            <wp:docPr id="3" name="Afbeelding 3" descr="C:\Users\nijbo\AppData\Local\Microsoft\Windows\INetCache\Content.Word\WhatsApp Image 2017-10-09 at 11.37.08.jpeg"/>
-            <wp:cNvGraphicFramePr>
-              <a:graphicFrameLocks xmlns:a="http://schemas.openxmlformats.org/drawingml/2006/main" noChangeAspect="1"/>
-            </wp:cNvGraphicFramePr>
-            <a:graphic xmlns:a="http://schemas.openxmlformats.org/drawingml/2006/main">
-              <a:graphicData uri="http://schemas.openxmlformats.org/drawingml/2006/picture">
-                <pic:pic xmlns:pic="http://schemas.openxmlformats.org/drawingml/2006/picture">
-                  <pic:nvPicPr>
-                    <pic:cNvPr id="0" name="Picture 3" descr="C:\Users\nijbo\AppData\Local\Microsoft\Windows\INetCache\Content.Word\WhatsApp Image 2017-10-09 at 11.37.08.jpeg"/>
-                    <pic:cNvPicPr>
-                      <a:picLocks noChangeAspect="1" noChangeArrowheads="1"/>
-                    </pic:cNvPicPr>
-                  </pic:nvPicPr>
-                  <pic:blipFill>
-                    <a:blip r:embed="rId11">
-                      <a:extLst>
-                        <a:ext uri="{28A0092B-C50C-407E-A947-70E740481C1C}">
-                          <a14:useLocalDpi xmlns:a14="http://schemas.microsoft.com/office/drawing/2010/main" val="0"/>
-                        </a:ext>
-                      </a:extLst>
-                    </a:blip>
-                    <a:srcRect/>
-                    <a:stretch>
-                      <a:fillRect/>
-                    </a:stretch>
-                  </pic:blipFill>
-                  <pic:spPr bwMode="auto">
-                    <a:xfrm>
-                      <a:off x="0" y="0"/>
-                      <a:ext cx="5943600" cy="7924800"/>
-                    </a:xfrm>
-                    <a:prstGeom prst="rect">
-                      <a:avLst/>
-                    </a:prstGeom>
-                    <a:noFill/>
-                    <a:ln>
-                      <a:noFill/>
-                    </a:ln>
-                  </pic:spPr>
-                </pic:pic>
-              </a:graphicData>
-            </a:graphic>
-          </wp:inline>
-        </w:drawing>
-      </w:r>
-    </w:p>
+    <w:p/>
     <w:sectPr>
       <w:footerReference w:type="default" r:id="rId12"/>
       <w:pgSz w:w="12240" w:h="15840"/>
@@ -3013,7 +3703,7 @@
           <w:rPr>
             <w:noProof/>
           </w:rPr>
-          <w:t>6</w:t>
+          <w:t>10</w:t>
         </w:r>
         <w:r>
           <w:fldChar w:fldCharType="end"/>
@@ -3953,6 +4643,28 @@
       <w:szCs w:val="26"/>
     </w:rPr>
   </w:style>
+  <w:style w:type="paragraph" w:styleId="Kop3">
+    <w:name w:val="heading 3"/>
+    <w:basedOn w:val="Standaard"/>
+    <w:next w:val="Standaard"/>
+    <w:link w:val="Kop3Char"/>
+    <w:uiPriority w:val="9"/>
+    <w:unhideWhenUsed/>
+    <w:qFormat/>
+    <w:rsid w:val="004B4799"/>
+    <w:pPr>
+      <w:keepNext/>
+      <w:keepLines/>
+      <w:spacing w:before="40" w:after="0"/>
+      <w:outlineLvl w:val="2"/>
+    </w:pPr>
+    <w:rPr>
+      <w:rFonts w:asciiTheme="majorHAnsi" w:eastAsiaTheme="majorEastAsia" w:hAnsiTheme="majorHAnsi" w:cstheme="majorBidi"/>
+      <w:color w:val="1F3763" w:themeColor="accent1" w:themeShade="7F"/>
+      <w:sz w:val="24"/>
+      <w:szCs w:val="24"/>
+    </w:rPr>
+  </w:style>
   <w:style w:type="character" w:default="1" w:styleId="Standaardalinea-lettertype">
     <w:name w:val="Default Paragraph Font"/>
     <w:uiPriority w:val="1"/>
@@ -4225,6 +4937,33 @@
     <w:link w:val="Geenafstand"/>
     <w:uiPriority w:val="1"/>
     <w:rsid w:val="00E71D18"/>
+  </w:style>
+  <w:style w:type="character" w:customStyle="1" w:styleId="Kop3Char">
+    <w:name w:val="Kop 3 Char"/>
+    <w:basedOn w:val="Standaardalinea-lettertype"/>
+    <w:link w:val="Kop3"/>
+    <w:uiPriority w:val="9"/>
+    <w:rsid w:val="004B4799"/>
+    <w:rPr>
+      <w:rFonts w:asciiTheme="majorHAnsi" w:eastAsiaTheme="majorEastAsia" w:hAnsiTheme="majorHAnsi" w:cstheme="majorBidi"/>
+      <w:color w:val="1F3763" w:themeColor="accent1" w:themeShade="7F"/>
+      <w:sz w:val="24"/>
+      <w:szCs w:val="24"/>
+      <w:lang w:val="nl-NL"/>
+    </w:rPr>
+  </w:style>
+  <w:style w:type="paragraph" w:styleId="Inhopg3">
+    <w:name w:val="toc 3"/>
+    <w:basedOn w:val="Standaard"/>
+    <w:next w:val="Standaard"/>
+    <w:autoRedefine/>
+    <w:uiPriority w:val="39"/>
+    <w:unhideWhenUsed/>
+    <w:rsid w:val="006E6526"/>
+    <w:pPr>
+      <w:spacing w:after="100"/>
+      <w:ind w:left="440"/>
+    </w:pPr>
   </w:style>
 </w:styles>
 </file>
@@ -4529,7 +5268,7 @@
 </file>
 
 <file path=customXml/itemProps1.xml><?xml version="1.0" encoding="utf-8"?>
-<ds:datastoreItem xmlns:ds="http://schemas.openxmlformats.org/officeDocument/2006/customXml" ds:itemID="{DBF789D9-C9EF-4820-856B-B2F093B55864}">
+<ds:datastoreItem xmlns:ds="http://schemas.openxmlformats.org/officeDocument/2006/customXml" ds:itemID="{DAC0B82A-CAD1-45BC-82D6-492C0C5E771A}">
   <ds:schemaRefs>
     <ds:schemaRef ds:uri="http://schemas.openxmlformats.org/officeDocument/2006/bibliography"/>
   </ds:schemaRefs>

</xml_diff>